<commit_message>
Primer diseño del portal
</commit_message>
<xml_diff>
--- a/AC 1/Marti_Roca_Alejandro_EAC1.docx
+++ b/AC 1/Marti_Roca_Alejandro_EAC1.docx
@@ -83,35 +83,7 @@
         <w:rPr>
           <w:lang w:val="ca-ES"/>
         </w:rPr>
-        <w:t>Serveis oferts amb descripcions (</w:t>
-      </w:r>
-      <w:proofErr w:type="spellStart"/>
-      <w:r>
-        <w:rPr>
-          <w:lang w:val="ca-ES"/>
-        </w:rPr>
-        <w:t>pentesting</w:t>
-      </w:r>
-      <w:proofErr w:type="spellEnd"/>
-      <w:r>
-        <w:rPr>
-          <w:lang w:val="ca-ES"/>
-        </w:rPr>
-        <w:t xml:space="preserve">, </w:t>
-      </w:r>
-      <w:proofErr w:type="spellStart"/>
-      <w:r>
-        <w:rPr>
-          <w:lang w:val="ca-ES"/>
-        </w:rPr>
-        <w:t>appsec</w:t>
-      </w:r>
-      <w:proofErr w:type="spellEnd"/>
-      <w:r>
-        <w:rPr>
-          <w:lang w:val="ca-ES"/>
-        </w:rPr>
-        <w:t>, SOC, arquitectura)</w:t>
+        <w:t>Serveis oferts (pentesting, appsec, SOC, arquitectura)</w:t>
       </w:r>
     </w:p>
     <w:p>
@@ -131,6 +103,12 @@
         </w:rPr>
         <w:t>Descripció sobre l’empresa i els seus integrants</w:t>
       </w:r>
+      <w:r>
+        <w:rPr>
+          <w:lang w:val="ca-ES"/>
+        </w:rPr>
+        <w:t>, en què son experts i l’avis legal de la contratació de cadascun pel servei que desenvolupa.</w:t>
+      </w:r>
     </w:p>
     <w:p>
       <w:pPr>
@@ -168,7 +146,6 @@
         </w:rPr>
         <w:t xml:space="preserve">. En alguns casos es plantejaran </w:t>
       </w:r>
-      <w:proofErr w:type="spellStart"/>
       <w:r>
         <w:rPr>
           <w:i/>
@@ -177,7 +154,6 @@
         </w:rPr>
         <w:t>tags</w:t>
       </w:r>
-      <w:proofErr w:type="spellEnd"/>
       <w:r>
         <w:rPr>
           <w:lang w:val="ca-ES"/>
@@ -188,20 +164,302 @@
     <w:p>
       <w:pPr>
         <w:rPr>
-          <w:b/>
-          <w:bCs/>
-          <w:u w:val="single"/>
-          <w:lang w:val="ca-ES"/>
-        </w:rPr>
-      </w:pPr>
-      <w:r>
-        <w:rPr>
-          <w:b/>
-          <w:bCs/>
-          <w:u w:val="single"/>
-          <w:lang w:val="ca-ES"/>
-        </w:rPr>
-        <w:t>Pàgina de benvinguda</w:t>
+          <w:lang w:val="ca-ES"/>
+        </w:rPr>
+      </w:pPr>
+      <w:r>
+        <w:rPr>
+          <w:lang w:val="ca-ES"/>
+        </w:rPr>
+        <w:t xml:space="preserve">Els </w:t>
+      </w:r>
+      <w:r>
+        <w:rPr>
+          <w:i/>
+          <w:iCs/>
+          <w:lang w:val="ca-ES"/>
+        </w:rPr>
+        <w:t>mockups</w:t>
+      </w:r>
+      <w:r>
+        <w:rPr>
+          <w:lang w:val="ca-ES"/>
+        </w:rPr>
+        <w:t xml:space="preserve"> segueixen un codi de color genèric.</w:t>
+      </w:r>
+    </w:p>
+    <w:p>
+      <w:pPr>
+        <w:pStyle w:val="ListParagraph"/>
+        <w:numPr>
+          <w:ilvl w:val="0"/>
+          <w:numId w:val="1"/>
+        </w:numPr>
+        <w:rPr>
+          <w:lang w:val="ca-ES"/>
+        </w:rPr>
+      </w:pPr>
+      <w:r>
+        <w:rPr>
+          <w:lang w:val="ca-ES"/>
+        </w:rPr>
+        <w:t>Verd clar:</w:t>
+      </w:r>
+      <w:r>
+        <w:rPr>
+          <w:lang w:val="ca-ES"/>
+        </w:rPr>
+        <w:tab/>
+        <w:t xml:space="preserve">Imagte, tag </w:t>
+      </w:r>
+      <w:r>
+        <w:rPr>
+          <w:b/>
+          <w:bCs/>
+          <w:lang w:val="ca-ES"/>
+        </w:rPr>
+        <w:t>&lt;img&gt;</w:t>
+      </w:r>
+    </w:p>
+    <w:p>
+      <w:pPr>
+        <w:pStyle w:val="ListParagraph"/>
+        <w:numPr>
+          <w:ilvl w:val="0"/>
+          <w:numId w:val="1"/>
+        </w:numPr>
+        <w:rPr>
+          <w:lang w:val="ca-ES"/>
+        </w:rPr>
+      </w:pPr>
+      <w:r>
+        <w:rPr>
+          <w:lang w:val="ca-ES"/>
+        </w:rPr>
+        <w:t xml:space="preserve">Verd fosc: botons de tipus submit per formularis, tag </w:t>
+      </w:r>
+      <w:r>
+        <w:rPr>
+          <w:b/>
+          <w:bCs/>
+          <w:lang w:val="ca-ES"/>
+        </w:rPr>
+        <w:t>&lt;input</w:t>
+      </w:r>
+      <w:r>
+        <w:rPr>
+          <w:b/>
+          <w:bCs/>
+          <w:lang w:val="ca-ES"/>
+        </w:rPr>
+        <w:t xml:space="preserve"> type=”submit”</w:t>
+      </w:r>
+      <w:r>
+        <w:rPr>
+          <w:b/>
+          <w:bCs/>
+          <w:lang w:val="ca-ES"/>
+        </w:rPr>
+        <w:t>&gt;</w:t>
+      </w:r>
+    </w:p>
+    <w:p>
+      <w:pPr>
+        <w:pStyle w:val="ListParagraph"/>
+        <w:numPr>
+          <w:ilvl w:val="0"/>
+          <w:numId w:val="1"/>
+        </w:numPr>
+        <w:rPr>
+          <w:lang w:val="ca-ES"/>
+        </w:rPr>
+      </w:pPr>
+      <w:r>
+        <w:rPr>
+          <w:lang w:val="ca-ES"/>
+        </w:rPr>
+        <w:t xml:space="preserve">Groc: links, tag </w:t>
+      </w:r>
+      <w:r>
+        <w:rPr>
+          <w:b/>
+          <w:bCs/>
+          <w:lang w:val="ca-ES"/>
+        </w:rPr>
+        <w:t>&lt;a&gt;</w:t>
+      </w:r>
+    </w:p>
+    <w:p>
+      <w:pPr>
+        <w:pStyle w:val="ListParagraph"/>
+        <w:numPr>
+          <w:ilvl w:val="0"/>
+          <w:numId w:val="1"/>
+        </w:numPr>
+        <w:rPr>
+          <w:lang w:val="ca-ES"/>
+        </w:rPr>
+      </w:pPr>
+      <w:r>
+        <w:rPr>
+          <w:lang w:val="ca-ES"/>
+        </w:rPr>
+        <w:t xml:space="preserve">Rosa: peus de foto, tag </w:t>
+      </w:r>
+      <w:r>
+        <w:rPr>
+          <w:b/>
+          <w:bCs/>
+          <w:lang w:val="ca-ES"/>
+        </w:rPr>
+        <w:t>&lt;figcaption&gt;</w:t>
+      </w:r>
+    </w:p>
+    <w:p>
+      <w:pPr>
+        <w:pStyle w:val="ListParagraph"/>
+        <w:numPr>
+          <w:ilvl w:val="0"/>
+          <w:numId w:val="1"/>
+        </w:numPr>
+        <w:rPr>
+          <w:lang w:val="ca-ES"/>
+        </w:rPr>
+      </w:pPr>
+      <w:r>
+        <w:rPr>
+          <w:lang w:val="ca-ES"/>
+        </w:rPr>
+        <w:t xml:space="preserve">Blau: Text, tag </w:t>
+      </w:r>
+      <w:r>
+        <w:rPr>
+          <w:b/>
+          <w:bCs/>
+          <w:lang w:val="ca-ES"/>
+        </w:rPr>
+        <w:t>&lt;p&gt;</w:t>
+      </w:r>
+      <w:r>
+        <w:rPr>
+          <w:lang w:val="ca-ES"/>
+        </w:rPr>
+        <w:t xml:space="preserve"> o bé </w:t>
+      </w:r>
+      <w:r>
+        <w:rPr>
+          <w:b/>
+          <w:bCs/>
+          <w:lang w:val="ca-ES"/>
+        </w:rPr>
+        <w:t xml:space="preserve">&lt;label&gt; </w:t>
+      </w:r>
+      <w:r>
+        <w:rPr>
+          <w:lang w:val="ca-ES"/>
+        </w:rPr>
+        <w:t>en funció del context</w:t>
+      </w:r>
+    </w:p>
+    <w:p>
+      <w:pPr>
+        <w:pStyle w:val="ListParagraph"/>
+        <w:numPr>
+          <w:ilvl w:val="0"/>
+          <w:numId w:val="1"/>
+        </w:numPr>
+        <w:rPr>
+          <w:lang w:val="ca-ES"/>
+        </w:rPr>
+      </w:pPr>
+      <w:r>
+        <w:rPr>
+          <w:lang w:val="ca-ES"/>
+        </w:rPr>
+        <w:t xml:space="preserve">Blanc: títol de la pàgina, tag </w:t>
+      </w:r>
+      <w:r>
+        <w:rPr>
+          <w:b/>
+          <w:bCs/>
+          <w:lang w:val="ca-ES"/>
+        </w:rPr>
+        <w:t>&lt;title&gt;</w:t>
+      </w:r>
+    </w:p>
+    <w:p>
+      <w:pPr>
+        <w:pStyle w:val="ListParagraph"/>
+        <w:numPr>
+          <w:ilvl w:val="0"/>
+          <w:numId w:val="1"/>
+        </w:numPr>
+        <w:rPr>
+          <w:lang w:val="ca-ES"/>
+        </w:rPr>
+      </w:pPr>
+      <w:r>
+        <w:rPr>
+          <w:lang w:val="ca-ES"/>
+        </w:rPr>
+        <w:t xml:space="preserve">Taronja: textbox per l’usuari, tag </w:t>
+      </w:r>
+      <w:r>
+        <w:rPr>
+          <w:b/>
+          <w:bCs/>
+          <w:lang w:val="ca-ES"/>
+        </w:rPr>
+        <w:t>&lt;input</w:t>
+      </w:r>
+      <w:r>
+        <w:rPr>
+          <w:b/>
+          <w:bCs/>
+          <w:lang w:val="ca-ES"/>
+        </w:rPr>
+        <w:t xml:space="preserve"> type=”text”</w:t>
+      </w:r>
+      <w:r>
+        <w:rPr>
+          <w:b/>
+          <w:bCs/>
+          <w:lang w:val="ca-ES"/>
+        </w:rPr>
+        <w:t>&gt;</w:t>
+      </w:r>
+      <w:r>
+        <w:rPr>
+          <w:lang w:val="ca-ES"/>
+        </w:rPr>
+        <w:t xml:space="preserve"> o </w:t>
+      </w:r>
+      <w:r>
+        <w:rPr>
+          <w:b/>
+          <w:bCs/>
+          <w:lang w:val="ca-ES"/>
+        </w:rPr>
+        <w:t>&lt;textarea&gt;</w:t>
+      </w:r>
+      <w:r>
+        <w:rPr>
+          <w:lang w:val="ca-ES"/>
+        </w:rPr>
+        <w:t xml:space="preserve"> en funció del context</w:t>
+      </w:r>
+    </w:p>
+    <w:p>
+      <w:pPr>
+        <w:rPr>
+          <w:lang w:val="ca-ES"/>
+        </w:rPr>
+      </w:pPr>
+      <w:r>
+        <w:rPr>
+          <w:lang w:val="ca-ES"/>
+        </w:rPr>
+        <w:t>Es pot veure a més que la part superior de totes les vistes és la mateixa, per preservar l’estètica de la pàgina. Així doncs la definirem només un cop:</w:t>
       </w:r>
     </w:p>
     <w:p>
@@ -215,26 +473,26 @@
           <w:noProof/>
         </w:rPr>
         <w:drawing>
-          <wp:anchor distT="0" distB="0" distL="114300" distR="114300" simplePos="0" relativeHeight="251658240" behindDoc="1" locked="0" layoutInCell="1" allowOverlap="1" wp14:anchorId="7E8B4C92" wp14:editId="5F9ADC90">
+          <wp:anchor distT="0" distB="0" distL="114300" distR="114300" simplePos="0" relativeHeight="251663360" behindDoc="1" locked="0" layoutInCell="1" allowOverlap="1" wp14:anchorId="67BBA3DB" wp14:editId="55DA582B">
             <wp:simplePos x="0" y="0"/>
-            <wp:positionH relativeFrom="column">
-              <wp:posOffset>0</wp:posOffset>
+            <wp:positionH relativeFrom="margin">
+              <wp:align>left</wp:align>
             </wp:positionH>
-            <wp:positionV relativeFrom="page">
-              <wp:posOffset>3884371</wp:posOffset>
+            <wp:positionV relativeFrom="paragraph">
+              <wp:posOffset>4445</wp:posOffset>
             </wp:positionV>
-            <wp:extent cx="2358390" cy="2955290"/>
-            <wp:effectExtent l="0" t="0" r="3810" b="0"/>
+            <wp:extent cx="4695825" cy="825500"/>
+            <wp:effectExtent l="0" t="0" r="9525" b="0"/>
             <wp:wrapTight wrapText="bothSides">
               <wp:wrapPolygon edited="0">
                 <wp:start x="0" y="0"/>
-                <wp:lineTo x="0" y="21442"/>
-                <wp:lineTo x="21460" y="21442"/>
-                <wp:lineTo x="21460" y="0"/>
+                <wp:lineTo x="0" y="20935"/>
+                <wp:lineTo x="21556" y="20935"/>
+                <wp:lineTo x="21556" y="0"/>
                 <wp:lineTo x="0" y="0"/>
               </wp:wrapPolygon>
             </wp:wrapTight>
-            <wp:docPr id="1" name="Picture 1"/>
+            <wp:docPr id="8" name="Picture 8"/>
             <wp:cNvGraphicFramePr>
               <a:graphicFrameLocks xmlns:a="http://schemas.openxmlformats.org/drawingml/2006/main" noChangeAspect="1"/>
             </wp:cNvGraphicFramePr>
@@ -245,46 +503,46 @@
                     <pic:cNvPr id="1" name=""/>
                     <pic:cNvPicPr/>
                   </pic:nvPicPr>
-                  <pic:blipFill>
-                    <a:blip r:embed="rId5">
+                  <pic:blipFill rotWithShape="1">
+                    <a:blip r:embed="rId7">
                       <a:extLst>
                         <a:ext uri="{28A0092B-C50C-407E-A947-70E740481C1C}">
                           <a14:useLocalDpi xmlns:a14="http://schemas.microsoft.com/office/drawing/2010/main" val="0"/>
                         </a:ext>
                       </a:extLst>
                     </a:blip>
-                    <a:stretch>
-                      <a:fillRect/>
-                    </a:stretch>
+                    <a:srcRect b="85970"/>
+                    <a:stretch/>
                   </pic:blipFill>
-                  <pic:spPr>
+                  <pic:spPr bwMode="auto">
                     <a:xfrm>
                       <a:off x="0" y="0"/>
-                      <a:ext cx="2358390" cy="2955290"/>
+                      <a:ext cx="4695825" cy="825500"/>
                     </a:xfrm>
                     <a:prstGeom prst="rect">
                       <a:avLst/>
                     </a:prstGeom>
+                    <a:ln>
+                      <a:noFill/>
+                    </a:ln>
+                    <a:extLst>
+                      <a:ext uri="{53640926-AAD7-44D8-BBD7-CCE9431645EC}">
+                        <a14:shadowObscured xmlns:a14="http://schemas.microsoft.com/office/drawing/2010/main"/>
+                      </a:ext>
+                    </a:extLst>
                   </pic:spPr>
                 </pic:pic>
               </a:graphicData>
             </a:graphic>
+            <wp14:sizeRelH relativeFrom="margin">
+              <wp14:pctWidth>0</wp14:pctWidth>
+            </wp14:sizeRelH>
+            <wp14:sizeRelV relativeFrom="margin">
+              <wp14:pctHeight>0</wp14:pctHeight>
+            </wp14:sizeRelV>
           </wp:anchor>
         </w:drawing>
       </w:r>
-      <w:r>
-        <w:rPr>
-          <w:lang w:val="ca-ES"/>
-        </w:rPr>
-        <w:br w:type="textWrapping" w:clear="all"/>
-      </w:r>
-    </w:p>
-    <w:p>
-      <w:pPr>
-        <w:rPr>
-          <w:lang w:val="ca-ES"/>
-        </w:rPr>
-      </w:pPr>
     </w:p>
     <w:p>
       <w:pPr>
@@ -295,67 +553,321 @@
           <w:lang w:val="ca-ES"/>
         </w:rPr>
       </w:pPr>
-      <w:r>
+    </w:p>
+    <w:p>
+      <w:pPr>
         <w:rPr>
           <w:b/>
           <w:bCs/>
           <w:u w:val="single"/>
           <w:lang w:val="ca-ES"/>
         </w:rPr>
+      </w:pPr>
+    </w:p>
+    <w:p>
+      <w:pPr>
+        <w:rPr>
+          <w:lang w:val="ca-ES"/>
+        </w:rPr>
+      </w:pPr>
+      <w:r>
+        <w:rPr>
+          <w:lang w:val="ca-ES"/>
+        </w:rPr>
+        <w:t xml:space="preserve">Amb el tag </w:t>
+      </w:r>
+      <w:r>
+        <w:rPr>
+          <w:b/>
+          <w:bCs/>
+          <w:lang w:val="ca-ES"/>
+        </w:rPr>
+        <w:t>&lt;title&gt;</w:t>
+      </w:r>
+      <w:r>
+        <w:rPr>
+          <w:lang w:val="ca-ES"/>
+        </w:rPr>
+        <w:t xml:space="preserve"> definirem el que veurà l’usuari en la part superior de cada vista. Això no afecta a l’estructura de la pàgina.</w:t>
+      </w:r>
+    </w:p>
+    <w:p>
+      <w:pPr>
+        <w:rPr>
+          <w:lang w:val="ca-ES"/>
+        </w:rPr>
+      </w:pPr>
+      <w:r>
+        <w:rPr>
+          <w:lang w:val="ca-ES"/>
+        </w:rPr>
+        <w:t xml:space="preserve">Per a separar-ho de la resta del contingut, posarem tota aquesta part superior dintre d’un mateix </w:t>
+      </w:r>
+      <w:r>
+        <w:rPr>
+          <w:b/>
+          <w:bCs/>
+          <w:lang w:val="ca-ES"/>
+        </w:rPr>
+        <w:t>&lt;header</w:t>
+      </w:r>
+      <w:r>
+        <w:rPr>
+          <w:b/>
+          <w:bCs/>
+          <w:lang w:val="ca-ES"/>
+        </w:rPr>
+        <w:t>&gt;</w:t>
+      </w:r>
+      <w:r>
+        <w:rPr>
+          <w:lang w:val="ca-ES"/>
+        </w:rPr>
+        <w:t>. En el servidor tindrem guardades totes les imatges necessàries per poder definir les rutes amb el tag amb el atribut</w:t>
+      </w:r>
+      <w:r>
+        <w:rPr>
+          <w:b/>
+          <w:bCs/>
+          <w:lang w:val="ca-ES"/>
+        </w:rPr>
+        <w:t xml:space="preserve"> src</w:t>
+      </w:r>
+      <w:r>
+        <w:rPr>
+          <w:lang w:val="ca-ES"/>
+        </w:rPr>
+        <w:t>.</w:t>
+      </w:r>
+    </w:p>
+    <w:p>
+      <w:pPr>
+        <w:rPr>
+          <w:lang w:val="ca-ES"/>
+        </w:rPr>
+      </w:pPr>
+      <w:r>
+        <w:rPr>
+          <w:lang w:val="ca-ES"/>
+        </w:rPr>
+        <w:t xml:space="preserve">El logo de la nostra pàgina també serà un link a la </w:t>
+      </w:r>
+      <w:r>
+        <w:rPr>
+          <w:i/>
+          <w:iCs/>
+          <w:lang w:val="ca-ES"/>
+        </w:rPr>
+        <w:t>landing</w:t>
+      </w:r>
+      <w:r>
+        <w:rPr>
+          <w:lang w:val="ca-ES"/>
+        </w:rPr>
+        <w:t xml:space="preserve"> amb </w:t>
+      </w:r>
+      <w:r>
+        <w:rPr>
+          <w:b/>
+          <w:bCs/>
+          <w:lang w:val="ca-ES"/>
+        </w:rPr>
+        <w:t>&lt;a&gt;&lt;img&gt;&lt;/a&gt;</w:t>
+      </w:r>
+      <w:r>
+        <w:rPr>
+          <w:lang w:val="ca-ES"/>
+        </w:rPr>
+        <w:t>.</w:t>
+      </w:r>
+    </w:p>
+    <w:p>
+      <w:pPr>
+        <w:rPr>
+          <w:lang w:val="ca-ES"/>
+        </w:rPr>
+      </w:pPr>
+      <w:r>
+        <w:rPr>
+          <w:lang w:val="ca-ES"/>
+        </w:rPr>
+        <w:t xml:space="preserve">Per als links als diferents apartats de la pàgina utilitzarem el tag </w:t>
+      </w:r>
+      <w:r>
+        <w:rPr>
+          <w:b/>
+          <w:bCs/>
+          <w:lang w:val="ca-ES"/>
+        </w:rPr>
+        <w:t>&lt;a href=”url”&gt;</w:t>
+      </w:r>
+      <w:r>
+        <w:rPr>
+          <w:lang w:val="ca-ES"/>
+        </w:rPr>
+        <w:t>text</w:t>
+      </w:r>
+      <w:r>
+        <w:rPr>
+          <w:b/>
+          <w:bCs/>
+          <w:lang w:val="ca-ES"/>
+        </w:rPr>
+        <w:t>&lt;/a&gt;</w:t>
+      </w:r>
+      <w:r>
+        <w:rPr>
+          <w:lang w:val="ca-ES"/>
+        </w:rPr>
+        <w:t xml:space="preserve"> tot i que de moment no hi haurà estils.</w:t>
+      </w:r>
+    </w:p>
+    <w:p>
+      <w:pPr>
+        <w:rPr>
+          <w:lang w:val="ca-ES"/>
+        </w:rPr>
+      </w:pPr>
+      <w:r>
+        <w:rPr>
+          <w:lang w:val="ca-ES"/>
+        </w:rPr>
+        <w:t xml:space="preserve">Per la part del searchbar, encapsularem tots dos elemets dins d’un tag </w:t>
+      </w:r>
+      <w:r>
+        <w:rPr>
+          <w:b/>
+          <w:bCs/>
+          <w:lang w:val="ca-ES"/>
+        </w:rPr>
+        <w:t>&lt;form&gt;</w:t>
+      </w:r>
+      <w:r>
+        <w:rPr>
+          <w:lang w:val="ca-ES"/>
+        </w:rPr>
+        <w:t xml:space="preserve">. L’element de textbox serà un </w:t>
+      </w:r>
+      <w:r>
+        <w:rPr>
+          <w:b/>
+          <w:bCs/>
+          <w:lang w:val="ca-ES"/>
+        </w:rPr>
+        <w:t>&lt;input type=”text”&gt;</w:t>
+      </w:r>
+      <w:r>
+        <w:rPr>
+          <w:lang w:val="ca-ES"/>
+        </w:rPr>
+        <w:t xml:space="preserve">. El butó de submit serà una imatge. Utilitzarem </w:t>
+      </w:r>
+      <w:r>
+        <w:rPr>
+          <w:b/>
+          <w:bCs/>
+          <w:lang w:val="ca-ES"/>
+        </w:rPr>
+        <w:t>&lt;input type=”image” alt=”Submit”&gt;</w:t>
+      </w:r>
+      <w:r>
+        <w:rPr>
+          <w:lang w:val="ca-ES"/>
+        </w:rPr>
+        <w:t xml:space="preserve">. L’acció de la barra de cerca està definida en el </w:t>
+      </w:r>
+      <w:r>
+        <w:rPr>
+          <w:i/>
+          <w:iCs/>
+          <w:lang w:val="ca-ES"/>
+        </w:rPr>
+        <w:t>backend</w:t>
+      </w:r>
+      <w:r>
+        <w:rPr>
+          <w:lang w:val="ca-ES"/>
+        </w:rPr>
+        <w:t>.</w:t>
+      </w:r>
+    </w:p>
+    <w:p>
+      <w:pPr>
+        <w:rPr>
+          <w:bCs/>
+          <w:lang w:val="ca-ES"/>
+        </w:rPr>
+      </w:pPr>
+      <w:r>
+        <w:rPr>
+          <w:lang w:val="ca-ES"/>
+        </w:rPr>
+        <w:t xml:space="preserve">Aquest header és el primera partat dins del </w:t>
+      </w:r>
+      <w:r>
+        <w:rPr>
+          <w:b/>
+          <w:bCs/>
+          <w:lang w:val="ca-ES"/>
+        </w:rPr>
+        <w:t>&lt;body&gt;</w:t>
+      </w:r>
+      <w:r>
+        <w:rPr>
+          <w:bCs/>
+          <w:lang w:val="ca-ES"/>
+        </w:rPr>
+        <w:t xml:space="preserve"> i serà comú a totes les vistes.</w:t>
+      </w:r>
+    </w:p>
+    <w:p>
+      <w:pPr>
+        <w:rPr>
+          <w:bCs/>
+          <w:lang w:val="ca-ES"/>
+        </w:rPr>
+      </w:pPr>
+      <w:r>
+        <w:rPr>
+          <w:bCs/>
+          <w:lang w:val="ca-ES"/>
+        </w:rPr>
         <w:br w:type="page"/>
       </w:r>
     </w:p>
     <w:p>
       <w:pPr>
         <w:rPr>
-          <w:b/>
-          <w:bCs/>
-          <w:u w:val="single"/>
-          <w:lang w:val="ca-ES"/>
-        </w:rPr>
-      </w:pPr>
-      <w:r>
-        <w:rPr>
-          <w:b/>
-          <w:bCs/>
-          <w:u w:val="single"/>
-          <w:lang w:val="ca-ES"/>
+          <w:bCs/>
+          <w:lang w:val="ca-ES"/>
+        </w:rPr>
+      </w:pPr>
+      <w:r>
+        <w:rPr>
+          <w:noProof/>
         </w:rPr>
         <w:lastRenderedPageBreak/>
-        <w:t>Pàgina de serveis</w:t>
-      </w:r>
-    </w:p>
-    <w:p>
-      <w:pPr>
-        <w:rPr>
-          <w:lang w:val="ca-ES"/>
-        </w:rPr>
-      </w:pPr>
-      <w:r>
-        <w:rPr>
-          <w:noProof/>
-        </w:rPr>
         <w:drawing>
-          <wp:anchor distT="0" distB="0" distL="114300" distR="114300" simplePos="0" relativeHeight="251659264" behindDoc="1" locked="0" layoutInCell="1" allowOverlap="1" wp14:anchorId="2DBC4DB7" wp14:editId="1C1959C6">
+          <wp:anchor distT="0" distB="0" distL="114300" distR="114300" simplePos="0" relativeHeight="251665408" behindDoc="1" locked="0" layoutInCell="1" allowOverlap="1" wp14:anchorId="482BCBB1" wp14:editId="58C9D5D8">
             <wp:simplePos x="0" y="0"/>
-            <wp:positionH relativeFrom="column">
-              <wp:posOffset>0</wp:posOffset>
+            <wp:positionH relativeFrom="margin">
+              <wp:align>left</wp:align>
             </wp:positionH>
-            <wp:positionV relativeFrom="page">
-              <wp:posOffset>1199693</wp:posOffset>
+            <wp:positionV relativeFrom="paragraph">
+              <wp:posOffset>214658</wp:posOffset>
             </wp:positionV>
-            <wp:extent cx="2459990" cy="3583940"/>
+            <wp:extent cx="4372610" cy="684530"/>
             <wp:effectExtent l="0" t="0" r="0" b="0"/>
             <wp:wrapTight wrapText="bothSides">
               <wp:wrapPolygon edited="0">
                 <wp:start x="0" y="0"/>
-                <wp:lineTo x="0" y="21470"/>
-                <wp:lineTo x="21410" y="21470"/>
-                <wp:lineTo x="21410" y="0"/>
+                <wp:lineTo x="0" y="20438"/>
+                <wp:lineTo x="21456" y="20438"/>
+                <wp:lineTo x="21456" y="0"/>
                 <wp:lineTo x="0" y="0"/>
               </wp:wrapPolygon>
             </wp:wrapTight>
-            <wp:docPr id="5" name="Picture 5"/>
+            <wp:docPr id="9" name="Picture 9"/>
             <wp:cNvGraphicFramePr>
               <a:graphicFrameLocks xmlns:a="http://schemas.openxmlformats.org/drawingml/2006/main" noChangeAspect="1"/>
             </wp:cNvGraphicFramePr>
@@ -366,135 +878,7 @@
                     <pic:cNvPr id="1" name=""/>
                     <pic:cNvPicPr/>
                   </pic:nvPicPr>
-                  <pic:blipFill>
-                    <a:blip r:embed="rId6">
-                      <a:extLst>
-                        <a:ext uri="{28A0092B-C50C-407E-A947-70E740481C1C}">
-                          <a14:useLocalDpi xmlns:a14="http://schemas.microsoft.com/office/drawing/2010/main" val="0"/>
-                        </a:ext>
-                      </a:extLst>
-                    </a:blip>
-                    <a:stretch>
-                      <a:fillRect/>
-                    </a:stretch>
-                  </pic:blipFill>
-                  <pic:spPr>
-                    <a:xfrm>
-                      <a:off x="0" y="0"/>
-                      <a:ext cx="2459990" cy="3583940"/>
-                    </a:xfrm>
-                    <a:prstGeom prst="rect">
-                      <a:avLst/>
-                    </a:prstGeom>
-                  </pic:spPr>
-                </pic:pic>
-              </a:graphicData>
-            </a:graphic>
-          </wp:anchor>
-        </w:drawing>
-      </w:r>
-    </w:p>
-    <w:p>
-      <w:pPr>
-        <w:rPr>
-          <w:b/>
-          <w:bCs/>
-          <w:u w:val="single"/>
-          <w:lang w:val="ca-ES"/>
-        </w:rPr>
-      </w:pPr>
-      <w:r>
-        <w:rPr>
-          <w:b/>
-          <w:bCs/>
-          <w:u w:val="single"/>
-          <w:lang w:val="ca-ES"/>
-        </w:rPr>
-        <w:br w:type="page"/>
-      </w:r>
-    </w:p>
-    <w:p>
-      <w:pPr>
-        <w:rPr>
-          <w:b/>
-          <w:bCs/>
-          <w:u w:val="single"/>
-          <w:lang w:val="ca-ES"/>
-        </w:rPr>
-      </w:pPr>
-      <w:r>
-        <w:rPr>
-          <w:b/>
-          <w:bCs/>
-          <w:u w:val="single"/>
-          <w:lang w:val="ca-ES"/>
-        </w:rPr>
-        <w:lastRenderedPageBreak/>
-        <w:t>Pàgina de “</w:t>
-      </w:r>
-      <w:proofErr w:type="spellStart"/>
-      <w:r>
-        <w:rPr>
-          <w:b/>
-          <w:bCs/>
-          <w:u w:val="single"/>
-          <w:lang w:val="ca-ES"/>
-        </w:rPr>
-        <w:t>about</w:t>
-      </w:r>
-      <w:proofErr w:type="spellEnd"/>
-      <w:r>
-        <w:rPr>
-          <w:b/>
-          <w:bCs/>
-          <w:u w:val="single"/>
-          <w:lang w:val="ca-ES"/>
-        </w:rPr>
-        <w:t xml:space="preserve"> us”</w:t>
-      </w:r>
-    </w:p>
-    <w:p>
-      <w:pPr>
-        <w:rPr>
-          <w:lang w:val="ca-ES"/>
-        </w:rPr>
-      </w:pPr>
-      <w:r>
-        <w:rPr>
-          <w:noProof/>
-        </w:rPr>
-        <w:drawing>
-          <wp:anchor distT="0" distB="0" distL="114300" distR="114300" simplePos="0" relativeHeight="251661312" behindDoc="1" locked="0" layoutInCell="1" allowOverlap="1" wp14:anchorId="18F6F55A" wp14:editId="72C3799A">
-            <wp:simplePos x="0" y="0"/>
-            <wp:positionH relativeFrom="column">
-              <wp:posOffset>0</wp:posOffset>
-            </wp:positionH>
-            <wp:positionV relativeFrom="page">
-              <wp:posOffset>1199693</wp:posOffset>
-            </wp:positionV>
-            <wp:extent cx="2661285" cy="3876675"/>
-            <wp:effectExtent l="0" t="0" r="5715" b="9525"/>
-            <wp:wrapTight wrapText="bothSides">
-              <wp:wrapPolygon edited="0">
-                <wp:start x="0" y="0"/>
-                <wp:lineTo x="0" y="21547"/>
-                <wp:lineTo x="21492" y="21547"/>
-                <wp:lineTo x="21492" y="0"/>
-                <wp:lineTo x="0" y="0"/>
-              </wp:wrapPolygon>
-            </wp:wrapTight>
-            <wp:docPr id="6" name="Picture 6"/>
-            <wp:cNvGraphicFramePr>
-              <a:graphicFrameLocks xmlns:a="http://schemas.openxmlformats.org/drawingml/2006/main" noChangeAspect="1"/>
-            </wp:cNvGraphicFramePr>
-            <a:graphic xmlns:a="http://schemas.openxmlformats.org/drawingml/2006/main">
-              <a:graphicData uri="http://schemas.openxmlformats.org/drawingml/2006/picture">
-                <pic:pic xmlns:pic="http://schemas.openxmlformats.org/drawingml/2006/picture">
-                  <pic:nvPicPr>
-                    <pic:cNvPr id="1" name=""/>
-                    <pic:cNvPicPr/>
-                  </pic:nvPicPr>
-                  <pic:blipFill>
+                  <pic:blipFill rotWithShape="1">
                     <a:blip r:embed="rId7">
                       <a:extLst>
                         <a:ext uri="{28A0092B-C50C-407E-A947-70E740481C1C}">
@@ -502,25 +886,45 @@
                         </a:ext>
                       </a:extLst>
                     </a:blip>
-                    <a:stretch>
-                      <a:fillRect/>
-                    </a:stretch>
+                    <a:srcRect t="88664" b="-1165"/>
+                    <a:stretch/>
                   </pic:blipFill>
-                  <pic:spPr>
+                  <pic:spPr bwMode="auto">
                     <a:xfrm>
                       <a:off x="0" y="0"/>
-                      <a:ext cx="2661285" cy="3876675"/>
+                      <a:ext cx="4560922" cy="714362"/>
                     </a:xfrm>
                     <a:prstGeom prst="rect">
                       <a:avLst/>
                     </a:prstGeom>
+                    <a:ln>
+                      <a:noFill/>
+                    </a:ln>
+                    <a:extLst>
+                      <a:ext uri="{53640926-AAD7-44D8-BBD7-CCE9431645EC}">
+                        <a14:shadowObscured xmlns:a14="http://schemas.microsoft.com/office/drawing/2010/main"/>
+                      </a:ext>
+                    </a:extLst>
                   </pic:spPr>
                 </pic:pic>
               </a:graphicData>
             </a:graphic>
+            <wp14:sizeRelH relativeFrom="margin">
+              <wp14:pctWidth>0</wp14:pctWidth>
+            </wp14:sizeRelH>
+            <wp14:sizeRelV relativeFrom="margin">
+              <wp14:pctHeight>0</wp14:pctHeight>
+            </wp14:sizeRelV>
           </wp:anchor>
         </w:drawing>
       </w:r>
+      <w:r>
+        <w:rPr>
+          <w:bCs/>
+          <w:lang w:val="ca-ES"/>
+        </w:rPr>
+        <w:t>La part inferior també serà comú a totes les vistes.</w:t>
+      </w:r>
     </w:p>
     <w:p>
       <w:pPr>
@@ -531,14 +935,144 @@
           <w:lang w:val="ca-ES"/>
         </w:rPr>
       </w:pPr>
-      <w:r>
+    </w:p>
+    <w:p>
+      <w:pPr>
         <w:rPr>
           <w:b/>
           <w:bCs/>
           <w:u w:val="single"/>
           <w:lang w:val="ca-ES"/>
         </w:rPr>
-        <w:br w:type="page"/>
+      </w:pPr>
+    </w:p>
+    <w:p>
+      <w:pPr>
+        <w:rPr>
+          <w:lang w:val="ca-ES"/>
+        </w:rPr>
+      </w:pPr>
+    </w:p>
+    <w:p>
+      <w:pPr>
+        <w:rPr>
+          <w:lang w:val="ca-ES"/>
+        </w:rPr>
+      </w:pPr>
+      <w:r>
+        <w:rPr>
+          <w:lang w:val="ca-ES"/>
+        </w:rPr>
+        <w:t xml:space="preserve">Per a separar-ho de la resta del cos de la pàgina. Es trobarà tot dins del </w:t>
+      </w:r>
+      <w:r>
+        <w:rPr>
+          <w:b/>
+          <w:bCs/>
+          <w:lang w:val="ca-ES"/>
+        </w:rPr>
+        <w:t>&lt;footer&gt;</w:t>
+      </w:r>
+      <w:r>
+        <w:rPr>
+          <w:lang w:val="ca-ES"/>
+        </w:rPr>
+        <w:t xml:space="preserve">. Per als apartats de text utilitzarem diferents </w:t>
+      </w:r>
+      <w:r>
+        <w:rPr>
+          <w:b/>
+          <w:bCs/>
+          <w:lang w:val="ca-ES"/>
+        </w:rPr>
+        <w:t>&lt;p&gt;</w:t>
+      </w:r>
+      <w:r>
+        <w:rPr>
+          <w:lang w:val="ca-ES"/>
+        </w:rPr>
+        <w:t xml:space="preserve"> i pels links a les xarxes socials utilitzant els logos de cadascuna d’elles utilitzarem el tag </w:t>
+      </w:r>
+      <w:r>
+        <w:rPr>
+          <w:b/>
+          <w:bCs/>
+          <w:lang w:val="ca-ES"/>
+        </w:rPr>
+        <w:t>&lt;a&gt;&lt;img&gt;&lt;/a&gt;</w:t>
+      </w:r>
+      <w:r>
+        <w:rPr>
+          <w:lang w:val="ca-ES"/>
+        </w:rPr>
+        <w:t>.</w:t>
+      </w:r>
+    </w:p>
+    <w:p>
+      <w:pPr>
+        <w:rPr>
+          <w:lang w:val="ca-ES"/>
+        </w:rPr>
+      </w:pPr>
+      <w:r>
+        <w:rPr>
+          <w:lang w:val="ca-ES"/>
+        </w:rPr>
+        <w:t>Ara per ara no sabem com estructurar-ho d’aquesta manera però amb estils es podrà.</w:t>
+      </w:r>
+    </w:p>
+    <w:p>
+      <w:pPr>
+        <w:rPr>
+          <w:lang w:val="ca-ES"/>
+        </w:rPr>
+      </w:pPr>
+      <w:r>
+        <w:rPr>
+          <w:lang w:val="ca-ES"/>
+        </w:rPr>
+        <w:t>Un cop definides les seccions comunes a totes les vistes podem centrar-nos en la part mitja.</w:t>
+      </w:r>
+    </w:p>
+    <w:p>
+      <w:pPr>
+        <w:rPr>
+          <w:lang w:val="ca-ES"/>
+        </w:rPr>
+      </w:pPr>
+      <w:r>
+        <w:rPr>
+          <w:lang w:val="ca-ES"/>
+        </w:rPr>
+        <w:t xml:space="preserve">Tenint en compte el contingut molt compartimentat de la nostra pàgina utilitzarem el tag </w:t>
+      </w:r>
+      <w:r>
+        <w:rPr>
+          <w:b/>
+          <w:bCs/>
+          <w:lang w:val="ca-ES"/>
+        </w:rPr>
+        <w:t>&lt;article&gt;</w:t>
+      </w:r>
+      <w:r>
+        <w:rPr>
+          <w:lang w:val="ca-ES"/>
+        </w:rPr>
+        <w:t xml:space="preserve"> per a separar la part central del header i el footer. Dins d’aquesta, ho sub-dividirem amb el tag </w:t>
+      </w:r>
+      <w:r>
+        <w:rPr>
+          <w:b/>
+          <w:bCs/>
+          <w:lang w:val="ca-ES"/>
+        </w:rPr>
+        <w:t>&lt;section&gt;</w:t>
+      </w:r>
+      <w:r>
+        <w:rPr>
+          <w:lang w:val="ca-ES"/>
+        </w:rPr>
+        <w:t>. Tot i que de vegades ho farem a l’inrevés per respectar les normes de semàntica d’HTML.</w:t>
       </w:r>
     </w:p>
     <w:p>
@@ -552,49 +1086,29 @@
       </w:pPr>
       <w:r>
         <w:rPr>
-          <w:b/>
-          <w:bCs/>
-          <w:u w:val="single"/>
-          <w:lang w:val="ca-ES"/>
-        </w:rPr>
-        <w:lastRenderedPageBreak/>
-        <w:t>Pàgina de contacte</w:t>
-      </w:r>
-    </w:p>
-    <w:p>
-      <w:pPr>
-        <w:tabs>
-          <w:tab w:val="left" w:pos="2223"/>
-        </w:tabs>
-        <w:rPr>
-          <w:lang w:val="ca-ES"/>
-        </w:rPr>
-      </w:pPr>
-      <w:r>
-        <w:rPr>
           <w:noProof/>
         </w:rPr>
         <w:drawing>
-          <wp:anchor distT="0" distB="0" distL="114300" distR="114300" simplePos="0" relativeHeight="251660288" behindDoc="1" locked="0" layoutInCell="1" allowOverlap="1" wp14:anchorId="63D40E60" wp14:editId="05E63DB1">
+          <wp:anchor distT="0" distB="0" distL="114300" distR="114300" simplePos="0" relativeHeight="251666432" behindDoc="1" locked="0" layoutInCell="1" allowOverlap="1" wp14:anchorId="2C8EED7A" wp14:editId="73B11FC8">
             <wp:simplePos x="0" y="0"/>
-            <wp:positionH relativeFrom="column">
-              <wp:posOffset>0</wp:posOffset>
+            <wp:positionH relativeFrom="margin">
+              <wp:align>left</wp:align>
             </wp:positionH>
-            <wp:positionV relativeFrom="page">
-              <wp:posOffset>1199693</wp:posOffset>
+            <wp:positionV relativeFrom="paragraph">
+              <wp:posOffset>286385</wp:posOffset>
             </wp:positionV>
-            <wp:extent cx="2484755" cy="3657600"/>
+            <wp:extent cx="3220085" cy="4039235"/>
             <wp:effectExtent l="0" t="0" r="0" b="0"/>
             <wp:wrapTight wrapText="bothSides">
               <wp:wrapPolygon edited="0">
                 <wp:start x="0" y="0"/>
-                <wp:lineTo x="0" y="21488"/>
-                <wp:lineTo x="21363" y="21488"/>
-                <wp:lineTo x="21363" y="0"/>
+                <wp:lineTo x="0" y="21495"/>
+                <wp:lineTo x="21468" y="21495"/>
+                <wp:lineTo x="21468" y="0"/>
                 <wp:lineTo x="0" y="0"/>
               </wp:wrapPolygon>
             </wp:wrapTight>
-            <wp:docPr id="7" name="Picture 7"/>
+            <wp:docPr id="1" name="Picture 1"/>
             <wp:cNvGraphicFramePr>
               <a:graphicFrameLocks xmlns:a="http://schemas.openxmlformats.org/drawingml/2006/main" noChangeAspect="1"/>
             </wp:cNvGraphicFramePr>
@@ -620,6 +1134,768 @@
                   <pic:spPr>
                     <a:xfrm>
                       <a:off x="0" y="0"/>
+                      <a:ext cx="3220085" cy="4039235"/>
+                    </a:xfrm>
+                    <a:prstGeom prst="rect">
+                      <a:avLst/>
+                    </a:prstGeom>
+                  </pic:spPr>
+                </pic:pic>
+              </a:graphicData>
+            </a:graphic>
+            <wp14:sizeRelH relativeFrom="margin">
+              <wp14:pctWidth>0</wp14:pctWidth>
+            </wp14:sizeRelH>
+            <wp14:sizeRelV relativeFrom="margin">
+              <wp14:pctHeight>0</wp14:pctHeight>
+            </wp14:sizeRelV>
+          </wp:anchor>
+        </w:drawing>
+      </w:r>
+      <w:r>
+        <w:rPr>
+          <w:b/>
+          <w:bCs/>
+          <w:u w:val="single"/>
+          <w:lang w:val="ca-ES"/>
+        </w:rPr>
+        <w:t>Pàgina de benvinguda</w:t>
+      </w:r>
+    </w:p>
+    <w:p>
+      <w:pPr>
+        <w:rPr>
+          <w:lang w:val="ca-ES"/>
+        </w:rPr>
+      </w:pPr>
+    </w:p>
+    <w:p>
+      <w:pPr>
+        <w:rPr>
+          <w:noProof/>
+          <w:lang w:val="es-ES"/>
+        </w:rPr>
+      </w:pPr>
+      <w:r>
+        <w:rPr>
+          <w:noProof/>
+          <w:lang w:val="es-ES"/>
+        </w:rPr>
+        <w:t xml:space="preserve">En aquest cas utilitzarem </w:t>
+      </w:r>
+      <w:r>
+        <w:rPr>
+          <w:b/>
+          <w:bCs/>
+          <w:noProof/>
+          <w:lang w:val="es-ES"/>
+        </w:rPr>
+        <w:t>&lt;article&gt;</w:t>
+      </w:r>
+      <w:r>
+        <w:rPr>
+          <w:noProof/>
+          <w:lang w:val="es-ES"/>
+        </w:rPr>
+        <w:t xml:space="preserve"> per englobar tota la part central.</w:t>
+      </w:r>
+    </w:p>
+    <w:p>
+      <w:pPr>
+        <w:rPr>
+          <w:noProof/>
+          <w:lang w:val="es-ES"/>
+        </w:rPr>
+      </w:pPr>
+      <w:r>
+        <w:rPr>
+          <w:noProof/>
+          <w:lang w:val="es-ES"/>
+        </w:rPr>
+        <w:t>Dividirem els grups d’imatge, peu de</w:t>
+      </w:r>
+      <w:r>
+        <w:rPr>
+          <w:noProof/>
+          <w:lang w:val="es-ES"/>
+        </w:rPr>
+        <w:t xml:space="preserve"> foto, i text en dos </w:t>
+      </w:r>
+      <w:r>
+        <w:rPr>
+          <w:b/>
+          <w:bCs/>
+          <w:noProof/>
+          <w:lang w:val="es-ES"/>
+        </w:rPr>
+        <w:t>&lt;sections&gt;</w:t>
+      </w:r>
+      <w:r>
+        <w:rPr>
+          <w:noProof/>
+          <w:lang w:val="es-ES"/>
+        </w:rPr>
+        <w:t>.</w:t>
+      </w:r>
+    </w:p>
+    <w:p>
+      <w:pPr>
+        <w:rPr>
+          <w:noProof/>
+          <w:lang w:val="es-ES"/>
+        </w:rPr>
+      </w:pPr>
+      <w:r>
+        <w:rPr>
+          <w:noProof/>
+          <w:lang w:val="es-ES"/>
+        </w:rPr>
+        <w:t xml:space="preserve">Les dues seccions s’organitzaràn de la mateixa manera. En primer lloc un </w:t>
+      </w:r>
+      <w:r>
+        <w:rPr>
+          <w:b/>
+          <w:bCs/>
+          <w:noProof/>
+          <w:lang w:val="es-ES"/>
+        </w:rPr>
+        <w:t>&lt;figcaption&gt;</w:t>
+      </w:r>
+      <w:r>
+        <w:rPr>
+          <w:noProof/>
+          <w:lang w:val="es-ES"/>
+        </w:rPr>
+        <w:t xml:space="preserve"> que englobarà l’imatge amb el tag </w:t>
+      </w:r>
+      <w:r>
+        <w:rPr>
+          <w:b/>
+          <w:bCs/>
+          <w:noProof/>
+          <w:lang w:val="es-ES"/>
+        </w:rPr>
+        <w:t>&lt;img&gt;</w:t>
+      </w:r>
+      <w:r>
+        <w:rPr>
+          <w:noProof/>
+          <w:lang w:val="es-ES"/>
+        </w:rPr>
+        <w:t xml:space="preserve"> i el peu de foto amb el tag </w:t>
+      </w:r>
+      <w:r>
+        <w:rPr>
+          <w:b/>
+          <w:bCs/>
+          <w:noProof/>
+          <w:lang w:val="es-ES"/>
+        </w:rPr>
+        <w:t>&lt;footer&gt;</w:t>
+      </w:r>
+      <w:r>
+        <w:rPr>
+          <w:noProof/>
+          <w:lang w:val="es-ES"/>
+        </w:rPr>
+        <w:t xml:space="preserve">. Després, el text estarà en un tag </w:t>
+      </w:r>
+      <w:r>
+        <w:rPr>
+          <w:b/>
+          <w:bCs/>
+          <w:noProof/>
+          <w:lang w:val="es-ES"/>
+        </w:rPr>
+        <w:t>&lt;p&gt;</w:t>
+      </w:r>
+      <w:r>
+        <w:rPr>
+          <w:noProof/>
+          <w:lang w:val="es-ES"/>
+        </w:rPr>
+        <w:t>.</w:t>
+      </w:r>
+    </w:p>
+    <w:p>
+      <w:pPr>
+        <w:rPr>
+          <w:b/>
+          <w:bCs/>
+          <w:u w:val="single"/>
+          <w:lang w:val="ca-ES"/>
+        </w:rPr>
+      </w:pPr>
+      <w:r>
+        <w:rPr>
+          <w:b/>
+          <w:bCs/>
+          <w:u w:val="single"/>
+          <w:lang w:val="ca-ES"/>
+        </w:rPr>
+        <w:br w:type="page"/>
+      </w:r>
+    </w:p>
+    <w:p>
+      <w:pPr>
+        <w:rPr>
+          <w:b/>
+          <w:bCs/>
+          <w:u w:val="single"/>
+          <w:lang w:val="ca-ES"/>
+        </w:rPr>
+      </w:pPr>
+      <w:r>
+        <w:rPr>
+          <w:noProof/>
+        </w:rPr>
+        <w:lastRenderedPageBreak/>
+        <w:drawing>
+          <wp:anchor distT="0" distB="0" distL="114300" distR="114300" simplePos="0" relativeHeight="251659264" behindDoc="1" locked="0" layoutInCell="1" allowOverlap="1" wp14:anchorId="2DBC4DB7" wp14:editId="42B12397">
+            <wp:simplePos x="0" y="0"/>
+            <wp:positionH relativeFrom="margin">
+              <wp:posOffset>-635</wp:posOffset>
+            </wp:positionH>
+            <wp:positionV relativeFrom="paragraph">
+              <wp:posOffset>285750</wp:posOffset>
+            </wp:positionV>
+            <wp:extent cx="2798445" cy="4077335"/>
+            <wp:effectExtent l="0" t="0" r="1905" b="0"/>
+            <wp:wrapTight wrapText="bothSides">
+              <wp:wrapPolygon edited="0">
+                <wp:start x="0" y="0"/>
+                <wp:lineTo x="0" y="21496"/>
+                <wp:lineTo x="21468" y="21496"/>
+                <wp:lineTo x="21468" y="0"/>
+                <wp:lineTo x="0" y="0"/>
+              </wp:wrapPolygon>
+            </wp:wrapTight>
+            <wp:docPr id="5" name="Picture 5"/>
+            <wp:cNvGraphicFramePr>
+              <a:graphicFrameLocks xmlns:a="http://schemas.openxmlformats.org/drawingml/2006/main" noChangeAspect="1"/>
+            </wp:cNvGraphicFramePr>
+            <a:graphic xmlns:a="http://schemas.openxmlformats.org/drawingml/2006/main">
+              <a:graphicData uri="http://schemas.openxmlformats.org/drawingml/2006/picture">
+                <pic:pic xmlns:pic="http://schemas.openxmlformats.org/drawingml/2006/picture">
+                  <pic:nvPicPr>
+                    <pic:cNvPr id="1" name=""/>
+                    <pic:cNvPicPr/>
+                  </pic:nvPicPr>
+                  <pic:blipFill>
+                    <a:blip r:embed="rId9">
+                      <a:extLst>
+                        <a:ext uri="{28A0092B-C50C-407E-A947-70E740481C1C}">
+                          <a14:useLocalDpi xmlns:a14="http://schemas.microsoft.com/office/drawing/2010/main" val="0"/>
+                        </a:ext>
+                      </a:extLst>
+                    </a:blip>
+                    <a:stretch>
+                      <a:fillRect/>
+                    </a:stretch>
+                  </pic:blipFill>
+                  <pic:spPr>
+                    <a:xfrm>
+                      <a:off x="0" y="0"/>
+                      <a:ext cx="2798445" cy="4077335"/>
+                    </a:xfrm>
+                    <a:prstGeom prst="rect">
+                      <a:avLst/>
+                    </a:prstGeom>
+                  </pic:spPr>
+                </pic:pic>
+              </a:graphicData>
+            </a:graphic>
+            <wp14:sizeRelH relativeFrom="margin">
+              <wp14:pctWidth>0</wp14:pctWidth>
+            </wp14:sizeRelH>
+            <wp14:sizeRelV relativeFrom="margin">
+              <wp14:pctHeight>0</wp14:pctHeight>
+            </wp14:sizeRelV>
+          </wp:anchor>
+        </w:drawing>
+      </w:r>
+      <w:r>
+        <w:rPr>
+          <w:b/>
+          <w:bCs/>
+          <w:u w:val="single"/>
+          <w:lang w:val="ca-ES"/>
+        </w:rPr>
+        <w:t>Pàgina de serveis</w:t>
+      </w:r>
+    </w:p>
+    <w:p>
+      <w:pPr>
+        <w:rPr>
+          <w:lang w:val="ca-ES"/>
+        </w:rPr>
+      </w:pPr>
+      <w:r>
+        <w:rPr>
+          <w:lang w:val="ca-ES"/>
+        </w:rPr>
+        <w:t xml:space="preserve">Donat que el tag d’article ha de diferenciar zones amb zones amb contingut </w:t>
+      </w:r>
+      <w:r>
+        <w:rPr>
+          <w:lang w:val="ca-ES"/>
+        </w:rPr>
+        <w:t>independent</w:t>
+      </w:r>
+      <w:r>
+        <w:rPr>
+          <w:lang w:val="ca-ES"/>
+        </w:rPr>
+        <w:t xml:space="preserve"> en aquest cas ho farem a l’inversa. Englobarem tota la part central de la vista amb el tag </w:t>
+      </w:r>
+      <w:r>
+        <w:rPr>
+          <w:b/>
+          <w:bCs/>
+          <w:lang w:val="ca-ES"/>
+        </w:rPr>
+        <w:t>&lt;section&gt;</w:t>
+      </w:r>
+      <w:r>
+        <w:rPr>
+          <w:lang w:val="ca-ES"/>
+        </w:rPr>
+        <w:t xml:space="preserve">. Dintre d’aquesta la hi farem 3 articles. Abans del primer </w:t>
+      </w:r>
+      <w:r>
+        <w:rPr>
+          <w:lang w:val="ca-ES"/>
+        </w:rPr>
+        <w:t>article</w:t>
+      </w:r>
+      <w:r>
+        <w:rPr>
+          <w:lang w:val="ca-ES"/>
+        </w:rPr>
+        <w:t xml:space="preserve"> hi haurà un títol </w:t>
+      </w:r>
+      <w:r>
+        <w:rPr>
+          <w:b/>
+          <w:bCs/>
+          <w:lang w:val="ca-ES"/>
+        </w:rPr>
+        <w:t>&lt;h1&gt;</w:t>
+      </w:r>
+      <w:r>
+        <w:rPr>
+          <w:lang w:val="ca-ES"/>
+        </w:rPr>
+        <w:t xml:space="preserve"> amb el nom de la secció.</w:t>
+      </w:r>
+    </w:p>
+    <w:p>
+      <w:pPr>
+        <w:rPr>
+          <w:lang w:val="ca-ES"/>
+        </w:rPr>
+      </w:pPr>
+      <w:r>
+        <w:rPr>
+          <w:lang w:val="ca-ES"/>
+        </w:rPr>
+        <w:t xml:space="preserve">Cada </w:t>
+      </w:r>
+      <w:r>
+        <w:rPr>
+          <w:b/>
+          <w:bCs/>
+          <w:lang w:val="ca-ES"/>
+        </w:rPr>
+        <w:t>&lt;article&gt;</w:t>
+      </w:r>
+      <w:r>
+        <w:rPr>
+          <w:lang w:val="ca-ES"/>
+        </w:rPr>
+        <w:t xml:space="preserve"> contindrà primer un a zona de text. Aquesta zona de text comença amb un </w:t>
+      </w:r>
+      <w:r>
+        <w:rPr>
+          <w:b/>
+          <w:bCs/>
+          <w:lang w:val="ca-ES"/>
+        </w:rPr>
+        <w:t>&lt;h2&gt;</w:t>
+      </w:r>
+      <w:r>
+        <w:rPr>
+          <w:lang w:val="ca-ES"/>
+        </w:rPr>
+        <w:t xml:space="preserve"> com a títol i un </w:t>
+      </w:r>
+      <w:r>
+        <w:rPr>
+          <w:b/>
+          <w:bCs/>
+          <w:lang w:val="ca-ES"/>
+        </w:rPr>
+        <w:t>&lt;p&gt;</w:t>
+      </w:r>
+      <w:r>
+        <w:rPr>
+          <w:lang w:val="ca-ES"/>
+        </w:rPr>
+        <w:t xml:space="preserve"> amb l’explicació. Hi ha un tag </w:t>
+      </w:r>
+      <w:r>
+        <w:rPr>
+          <w:b/>
+          <w:bCs/>
+          <w:lang w:val="ca-ES"/>
+        </w:rPr>
+        <w:t>&lt;img&gt;</w:t>
+      </w:r>
+      <w:r>
+        <w:rPr>
+          <w:lang w:val="ca-ES"/>
+        </w:rPr>
+        <w:t xml:space="preserve"> amb una </w:t>
+      </w:r>
+      <w:r>
+        <w:rPr>
+          <w:lang w:val="ca-ES"/>
+        </w:rPr>
+        <w:t>imatge</w:t>
+      </w:r>
+      <w:r>
+        <w:rPr>
+          <w:lang w:val="ca-ES"/>
+        </w:rPr>
+        <w:t xml:space="preserve"> explicativa. A la part inferior de l’article hi ha un </w:t>
+      </w:r>
+      <w:r>
+        <w:rPr>
+          <w:b/>
+          <w:bCs/>
+          <w:lang w:val="ca-ES"/>
+        </w:rPr>
+        <w:t>&lt;a&gt;</w:t>
+      </w:r>
+      <w:r>
+        <w:rPr>
+          <w:lang w:val="ca-ES"/>
+        </w:rPr>
+        <w:t xml:space="preserve"> que redirecciona a l’apartat corresponent.</w:t>
+      </w:r>
+    </w:p>
+    <w:p>
+      <w:pPr>
+        <w:rPr>
+          <w:b/>
+          <w:bCs/>
+          <w:u w:val="single"/>
+          <w:lang w:val="ca-ES"/>
+        </w:rPr>
+      </w:pPr>
+      <w:r>
+        <w:rPr>
+          <w:b/>
+          <w:bCs/>
+          <w:u w:val="single"/>
+          <w:lang w:val="ca-ES"/>
+        </w:rPr>
+        <w:br w:type="page"/>
+      </w:r>
+    </w:p>
+    <w:p>
+      <w:pPr>
+        <w:rPr>
+          <w:b/>
+          <w:bCs/>
+          <w:u w:val="single"/>
+          <w:lang w:val="ca-ES"/>
+        </w:rPr>
+      </w:pPr>
+      <w:r>
+        <w:rPr>
+          <w:b/>
+          <w:bCs/>
+          <w:u w:val="single"/>
+          <w:lang w:val="ca-ES"/>
+        </w:rPr>
+        <w:lastRenderedPageBreak/>
+        <w:t>Pàgina de “about us”</w:t>
+      </w:r>
+    </w:p>
+    <w:p>
+      <w:pPr>
+        <w:rPr>
+          <w:lang w:val="ca-ES"/>
+        </w:rPr>
+      </w:pPr>
+      <w:r>
+        <w:rPr>
+          <w:noProof/>
+        </w:rPr>
+        <w:drawing>
+          <wp:anchor distT="0" distB="0" distL="114300" distR="114300" simplePos="0" relativeHeight="251661312" behindDoc="1" locked="0" layoutInCell="1" allowOverlap="1" wp14:anchorId="18F6F55A" wp14:editId="7F3226DE">
+            <wp:simplePos x="0" y="0"/>
+            <wp:positionH relativeFrom="column">
+              <wp:posOffset>0</wp:posOffset>
+            </wp:positionH>
+            <wp:positionV relativeFrom="paragraph">
+              <wp:posOffset>0</wp:posOffset>
+            </wp:positionV>
+            <wp:extent cx="2661285" cy="3876675"/>
+            <wp:effectExtent l="0" t="0" r="5715" b="9525"/>
+            <wp:wrapTight wrapText="bothSides">
+              <wp:wrapPolygon edited="0">
+                <wp:start x="0" y="0"/>
+                <wp:lineTo x="0" y="21547"/>
+                <wp:lineTo x="21492" y="21547"/>
+                <wp:lineTo x="21492" y="0"/>
+                <wp:lineTo x="0" y="0"/>
+              </wp:wrapPolygon>
+            </wp:wrapTight>
+            <wp:docPr id="6" name="Picture 6"/>
+            <wp:cNvGraphicFramePr>
+              <a:graphicFrameLocks xmlns:a="http://schemas.openxmlformats.org/drawingml/2006/main" noChangeAspect="1"/>
+            </wp:cNvGraphicFramePr>
+            <a:graphic xmlns:a="http://schemas.openxmlformats.org/drawingml/2006/main">
+              <a:graphicData uri="http://schemas.openxmlformats.org/drawingml/2006/picture">
+                <pic:pic xmlns:pic="http://schemas.openxmlformats.org/drawingml/2006/picture">
+                  <pic:nvPicPr>
+                    <pic:cNvPr id="1" name=""/>
+                    <pic:cNvPicPr/>
+                  </pic:nvPicPr>
+                  <pic:blipFill>
+                    <a:blip r:embed="rId10">
+                      <a:extLst>
+                        <a:ext uri="{28A0092B-C50C-407E-A947-70E740481C1C}">
+                          <a14:useLocalDpi xmlns:a14="http://schemas.microsoft.com/office/drawing/2010/main" val="0"/>
+                        </a:ext>
+                      </a:extLst>
+                    </a:blip>
+                    <a:stretch>
+                      <a:fillRect/>
+                    </a:stretch>
+                  </pic:blipFill>
+                  <pic:spPr>
+                    <a:xfrm>
+                      <a:off x="0" y="0"/>
+                      <a:ext cx="2661285" cy="3876675"/>
+                    </a:xfrm>
+                    <a:prstGeom prst="rect">
+                      <a:avLst/>
+                    </a:prstGeom>
+                  </pic:spPr>
+                </pic:pic>
+              </a:graphicData>
+            </a:graphic>
+          </wp:anchor>
+        </w:drawing>
+      </w:r>
+      <w:r>
+        <w:rPr>
+          <w:lang w:val="ca-ES"/>
+        </w:rPr>
+        <w:t xml:space="preserve">Aquesta secció mitja s’organitzarà també amb un </w:t>
+      </w:r>
+      <w:r>
+        <w:rPr>
+          <w:b/>
+          <w:bCs/>
+          <w:lang w:val="ca-ES"/>
+        </w:rPr>
+        <w:t>&lt;section&gt;</w:t>
+      </w:r>
+      <w:r>
+        <w:rPr>
+          <w:lang w:val="ca-ES"/>
+        </w:rPr>
+        <w:t xml:space="preserve"> que l’englobi tota i 4 </w:t>
+      </w:r>
+      <w:r>
+        <w:rPr>
+          <w:b/>
+          <w:bCs/>
+          <w:lang w:val="ca-ES"/>
+        </w:rPr>
+        <w:t>&lt;article&gt;</w:t>
+      </w:r>
+      <w:r>
+        <w:rPr>
+          <w:lang w:val="ca-ES"/>
+        </w:rPr>
+        <w:t>.</w:t>
+      </w:r>
+    </w:p>
+    <w:p>
+      <w:pPr>
+        <w:rPr>
+          <w:lang w:val="ca-ES"/>
+        </w:rPr>
+      </w:pPr>
+      <w:r>
+        <w:rPr>
+          <w:lang w:val="ca-ES"/>
+        </w:rPr>
+        <w:t xml:space="preserve">Abans de la primera secció un </w:t>
+      </w:r>
+      <w:r>
+        <w:rPr>
+          <w:b/>
+          <w:bCs/>
+          <w:lang w:val="ca-ES"/>
+        </w:rPr>
+        <w:t>&lt;h1&gt;</w:t>
+      </w:r>
+      <w:r>
+        <w:rPr>
+          <w:lang w:val="ca-ES"/>
+        </w:rPr>
+        <w:t xml:space="preserve"> amb el títol de l’apartat.</w:t>
+      </w:r>
+    </w:p>
+    <w:p>
+      <w:pPr>
+        <w:rPr>
+          <w:lang w:val="ca-ES"/>
+        </w:rPr>
+      </w:pPr>
+      <w:r>
+        <w:rPr>
+          <w:lang w:val="ca-ES"/>
+        </w:rPr>
+        <w:t xml:space="preserve">Cada secció contarà amb un </w:t>
+      </w:r>
+      <w:r>
+        <w:rPr>
+          <w:b/>
+          <w:bCs/>
+          <w:lang w:val="ca-ES"/>
+        </w:rPr>
+        <w:t>&lt;h2&gt;</w:t>
+      </w:r>
+      <w:r>
+        <w:rPr>
+          <w:lang w:val="ca-ES"/>
+        </w:rPr>
+        <w:t xml:space="preserve"> amb el nom de l’integrant i el rol que desenvolupa. Un </w:t>
+      </w:r>
+      <w:r>
+        <w:rPr>
+          <w:b/>
+          <w:bCs/>
+          <w:lang w:val="ca-ES"/>
+        </w:rPr>
+        <w:t>&lt;img&gt;</w:t>
+      </w:r>
+      <w:r>
+        <w:rPr>
+          <w:lang w:val="ca-ES"/>
+        </w:rPr>
+        <w:t xml:space="preserve"> del mateix integrant. Un </w:t>
+      </w:r>
+      <w:r>
+        <w:rPr>
+          <w:b/>
+          <w:bCs/>
+          <w:lang w:val="ca-ES"/>
+        </w:rPr>
+        <w:t>&lt;p&gt;</w:t>
+      </w:r>
+      <w:r>
+        <w:rPr>
+          <w:lang w:val="ca-ES"/>
+        </w:rPr>
+        <w:t xml:space="preserve"> amb una explicació del seu rol i les condicions i avisos legals per a la seva contratació. (cada integrant ofereix un servei diferenciat)</w:t>
+      </w:r>
+      <w:r>
+        <w:rPr>
+          <w:b/>
+          <w:bCs/>
+          <w:u w:val="single"/>
+          <w:lang w:val="ca-ES"/>
+        </w:rPr>
+        <w:br w:type="page"/>
+      </w:r>
+    </w:p>
+    <w:p>
+      <w:pPr>
+        <w:rPr>
+          <w:b/>
+          <w:bCs/>
+          <w:u w:val="single"/>
+          <w:lang w:val="ca-ES"/>
+        </w:rPr>
+      </w:pPr>
+      <w:r>
+        <w:rPr>
+          <w:b/>
+          <w:bCs/>
+          <w:u w:val="single"/>
+          <w:lang w:val="ca-ES"/>
+        </w:rPr>
+        <w:lastRenderedPageBreak/>
+        <w:t>Pàgina de contacte</w:t>
+      </w:r>
+    </w:p>
+    <w:p>
+      <w:pPr>
+        <w:tabs>
+          <w:tab w:val="left" w:pos="2223"/>
+        </w:tabs>
+        <w:rPr>
+          <w:lang w:val="ca-ES"/>
+        </w:rPr>
+      </w:pPr>
+      <w:r>
+        <w:rPr>
+          <w:noProof/>
+        </w:rPr>
+        <w:drawing>
+          <wp:anchor distT="0" distB="0" distL="114300" distR="114300" simplePos="0" relativeHeight="251660288" behindDoc="1" locked="0" layoutInCell="1" allowOverlap="1" wp14:anchorId="63D40E60" wp14:editId="420A0404">
+            <wp:simplePos x="0" y="0"/>
+            <wp:positionH relativeFrom="column">
+              <wp:posOffset>0</wp:posOffset>
+            </wp:positionH>
+            <wp:positionV relativeFrom="paragraph">
+              <wp:posOffset>0</wp:posOffset>
+            </wp:positionV>
+            <wp:extent cx="2484755" cy="3657600"/>
+            <wp:effectExtent l="0" t="0" r="0" b="0"/>
+            <wp:wrapTight wrapText="bothSides">
+              <wp:wrapPolygon edited="0">
+                <wp:start x="0" y="0"/>
+                <wp:lineTo x="0" y="21488"/>
+                <wp:lineTo x="21363" y="21488"/>
+                <wp:lineTo x="21363" y="0"/>
+                <wp:lineTo x="0" y="0"/>
+              </wp:wrapPolygon>
+            </wp:wrapTight>
+            <wp:docPr id="7" name="Picture 7"/>
+            <wp:cNvGraphicFramePr>
+              <a:graphicFrameLocks xmlns:a="http://schemas.openxmlformats.org/drawingml/2006/main" noChangeAspect="1"/>
+            </wp:cNvGraphicFramePr>
+            <a:graphic xmlns:a="http://schemas.openxmlformats.org/drawingml/2006/main">
+              <a:graphicData uri="http://schemas.openxmlformats.org/drawingml/2006/picture">
+                <pic:pic xmlns:pic="http://schemas.openxmlformats.org/drawingml/2006/picture">
+                  <pic:nvPicPr>
+                    <pic:cNvPr id="1" name=""/>
+                    <pic:cNvPicPr/>
+                  </pic:nvPicPr>
+                  <pic:blipFill>
+                    <a:blip r:embed="rId11">
+                      <a:extLst>
+                        <a:ext uri="{28A0092B-C50C-407E-A947-70E740481C1C}">
+                          <a14:useLocalDpi xmlns:a14="http://schemas.microsoft.com/office/drawing/2010/main" val="0"/>
+                        </a:ext>
+                      </a:extLst>
+                    </a:blip>
+                    <a:stretch>
+                      <a:fillRect/>
+                    </a:stretch>
+                  </pic:blipFill>
+                  <pic:spPr>
+                    <a:xfrm>
+                      <a:off x="0" y="0"/>
                       <a:ext cx="2484755" cy="3657600"/>
                     </a:xfrm>
                     <a:prstGeom prst="rect">
@@ -632,8 +1908,222 @@
           </wp:anchor>
         </w:drawing>
       </w:r>
+      <w:r>
+        <w:rPr>
+          <w:lang w:val="ca-ES"/>
+        </w:rPr>
+        <w:t xml:space="preserve">Aquest apartat central està englobat per un </w:t>
+      </w:r>
+      <w:r>
+        <w:rPr>
+          <w:b/>
+          <w:bCs/>
+          <w:lang w:val="ca-ES"/>
+        </w:rPr>
+        <w:t>&lt;article&gt;</w:t>
+      </w:r>
+      <w:r>
+        <w:rPr>
+          <w:lang w:val="ca-ES"/>
+        </w:rPr>
+        <w:t xml:space="preserve"> amb </w:t>
+      </w:r>
+      <w:r>
+        <w:rPr>
+          <w:lang w:val="ca-ES"/>
+        </w:rPr>
+        <w:t>2</w:t>
+      </w:r>
+      <w:r>
+        <w:rPr>
+          <w:lang w:val="ca-ES"/>
+        </w:rPr>
+        <w:t xml:space="preserve"> </w:t>
+      </w:r>
+      <w:r>
+        <w:rPr>
+          <w:b/>
+          <w:bCs/>
+          <w:lang w:val="ca-ES"/>
+        </w:rPr>
+        <w:t>&lt;section&gt;</w:t>
+      </w:r>
+      <w:r>
+        <w:rPr>
+          <w:b/>
+          <w:bCs/>
+          <w:lang w:val="ca-ES"/>
+        </w:rPr>
+        <w:t xml:space="preserve"> </w:t>
+      </w:r>
+      <w:r>
+        <w:rPr>
+          <w:lang w:val="ca-ES"/>
+        </w:rPr>
+        <w:t xml:space="preserve">i un </w:t>
+      </w:r>
+      <w:r>
+        <w:rPr>
+          <w:b/>
+          <w:bCs/>
+          <w:lang w:val="ca-ES"/>
+        </w:rPr>
+        <w:t>&lt;form&gt;</w:t>
+      </w:r>
+      <w:r>
+        <w:rPr>
+          <w:lang w:val="ca-ES"/>
+        </w:rPr>
+        <w:t>.</w:t>
+      </w:r>
+    </w:p>
+    <w:p>
+      <w:pPr>
+        <w:tabs>
+          <w:tab w:val="left" w:pos="2223"/>
+        </w:tabs>
+        <w:rPr>
+          <w:lang w:val="ca-ES"/>
+        </w:rPr>
+      </w:pPr>
+      <w:r>
+        <w:rPr>
+          <w:lang w:val="ca-ES"/>
+        </w:rPr>
+        <w:t xml:space="preserve">La primera secció conté un </w:t>
+      </w:r>
+      <w:r>
+        <w:rPr>
+          <w:b/>
+          <w:bCs/>
+          <w:lang w:val="ca-ES"/>
+        </w:rPr>
+        <w:t>&lt;h1&gt;</w:t>
+      </w:r>
+      <w:r>
+        <w:rPr>
+          <w:lang w:val="ca-ES"/>
+        </w:rPr>
+        <w:t xml:space="preserve"> seguit d’un </w:t>
+      </w:r>
+      <w:r>
+        <w:rPr>
+          <w:b/>
+          <w:bCs/>
+          <w:lang w:val="ca-ES"/>
+        </w:rPr>
+        <w:t>&lt;p&gt;</w:t>
+      </w:r>
+      <w:r>
+        <w:rPr>
+          <w:lang w:val="ca-ES"/>
+        </w:rPr>
+        <w:t xml:space="preserve"> amb la informació de contacte.</w:t>
+      </w:r>
+    </w:p>
+    <w:p>
+      <w:pPr>
+        <w:tabs>
+          <w:tab w:val="left" w:pos="2223"/>
+        </w:tabs>
+        <w:rPr>
+          <w:b/>
+          <w:bCs/>
+          <w:lang w:val="ca-ES"/>
+        </w:rPr>
+      </w:pPr>
+      <w:r>
+        <w:rPr>
+          <w:lang w:val="ca-ES"/>
+        </w:rPr>
+        <w:t xml:space="preserve">Tot seguit ve el fromulari. Aquest conté tags </w:t>
+      </w:r>
+      <w:r>
+        <w:rPr>
+          <w:b/>
+          <w:bCs/>
+          <w:lang w:val="ca-ES"/>
+        </w:rPr>
+        <w:t>&lt;label&gt;</w:t>
+      </w:r>
+      <w:r>
+        <w:rPr>
+          <w:lang w:val="ca-ES"/>
+        </w:rPr>
+        <w:t xml:space="preserve"> per al nom de cada camp (podríem fer-ho amb “placeholders”). També hi haurà tags </w:t>
+      </w:r>
+      <w:r>
+        <w:rPr>
+          <w:b/>
+          <w:bCs/>
+          <w:lang w:val="ca-ES"/>
+        </w:rPr>
+        <w:t>&lt;input type=”text”&gt;</w:t>
+      </w:r>
+      <w:r>
+        <w:rPr>
+          <w:lang w:val="ca-ES"/>
+        </w:rPr>
+        <w:t xml:space="preserve"> per a que reompli l’usuari. Hi haurà un camp “dorp down list” amb el tab </w:t>
+      </w:r>
+      <w:r>
+        <w:rPr>
+          <w:b/>
+          <w:bCs/>
+          <w:lang w:val="ca-ES"/>
+        </w:rPr>
+        <w:t>&lt;select&gt;</w:t>
+      </w:r>
+      <w:r>
+        <w:rPr>
+          <w:lang w:val="ca-ES"/>
+        </w:rPr>
+        <w:t xml:space="preserve">. Finalment un </w:t>
+      </w:r>
+      <w:r>
+        <w:rPr>
+          <w:b/>
+          <w:bCs/>
+          <w:lang w:val="ca-ES"/>
+        </w:rPr>
+        <w:t>&lt;input type=”submit”&gt;</w:t>
+      </w:r>
+    </w:p>
+    <w:p>
+      <w:pPr>
+        <w:tabs>
+          <w:tab w:val="left" w:pos="2223"/>
+        </w:tabs>
+        <w:rPr>
+          <w:b/>
+          <w:bCs/>
+          <w:lang w:val="ca-ES"/>
+        </w:rPr>
+      </w:pPr>
+    </w:p>
+    <w:p>
+      <w:pPr>
+        <w:tabs>
+          <w:tab w:val="left" w:pos="2223"/>
+        </w:tabs>
+        <w:rPr>
+          <w:lang w:val="ca-ES"/>
+        </w:rPr>
+      </w:pPr>
+      <w:r>
+        <w:rPr>
+          <w:lang w:val="ca-ES"/>
+        </w:rPr>
+        <w:t>Finalment l’ultima secció contindrà una imatge amigable per a l’usuari.</w:t>
+      </w:r>
     </w:p>
     <w:sectPr>
+      <w:headerReference w:type="even" r:id="rId12"/>
+      <w:headerReference w:type="default" r:id="rId13"/>
+      <w:footerReference w:type="even" r:id="rId14"/>
+      <w:footerReference w:type="default" r:id="rId15"/>
+      <w:headerReference w:type="first" r:id="rId16"/>
+      <w:footerReference w:type="first" r:id="rId17"/>
       <w:pgSz w:w="11906" w:h="16838"/>
       <w:pgMar w:top="1440" w:right="1440" w:bottom="1440" w:left="1440" w:header="708" w:footer="708" w:gutter="0"/>
       <w:cols w:space="708"/>
@@ -641,6 +2131,138 @@
     </w:sectPr>
   </w:body>
 </w:document>
+</file>
+
+<file path=word/endnotes.xml><?xml version="1.0" encoding="utf-8"?>
+<w:endnotes xmlns:wpc="http://schemas.microsoft.com/office/word/2010/wordprocessingCanvas" xmlns:cx="http://schemas.microsoft.com/office/drawing/2014/chartex" xmlns:cx1="http://schemas.microsoft.com/office/drawing/2015/9/8/chartex" xmlns:cx2="http://schemas.microsoft.com/office/drawing/2015/10/21/chartex" xmlns:cx3="http://schemas.microsoft.com/office/drawing/2016/5/9/chartex" xmlns:cx4="http://schemas.microsoft.com/office/drawing/2016/5/10/chartex" xmlns:cx5="http://schemas.microsoft.com/office/drawing/2016/5/11/chartex" xmlns:cx6="http://schemas.microsoft.com/office/drawing/2016/5/12/chartex" xmlns:cx7="http://schemas.microsoft.com/office/drawing/2016/5/13/chartex" xmlns:cx8="http://schemas.microsoft.com/office/drawing/2016/5/14/chartex" xmlns:mc="http://schemas.openxmlformats.org/markup-compatibility/2006" xmlns:aink="http://schemas.microsoft.com/office/drawing/2016/ink" xmlns:am3d="http://schemas.microsoft.com/office/drawing/2017/model3d" xmlns:o="urn:schemas-microsoft-com:office:office" xmlns:r="http://schemas.openxmlformats.org/officeDocument/2006/relationships" xmlns:m="http://schemas.openxmlformats.org/officeDocument/2006/math" xmlns:v="urn:schemas-microsoft-com:vml" xmlns:wp14="http://schemas.microsoft.com/office/word/2010/wordprocessingDrawing" xmlns:wp="http://schemas.openxmlformats.org/drawingml/2006/wordprocessingDrawing" xmlns:w10="urn:schemas-microsoft-com:office:word" xmlns:w="http://schemas.openxmlformats.org/wordprocessingml/2006/main" xmlns:w14="http://schemas.microsoft.com/office/word/2010/wordml" xmlns:w15="http://schemas.microsoft.com/office/word/2012/wordml" xmlns:w16cex="http://schemas.microsoft.com/office/word/2018/wordml/cex" xmlns:w16cid="http://schemas.microsoft.com/office/word/2016/wordml/cid" xmlns:w16="http://schemas.microsoft.com/office/word/2018/wordml" xmlns:w16se="http://schemas.microsoft.com/office/word/2015/wordml/symex" xmlns:wpg="http://schemas.microsoft.com/office/word/2010/wordprocessingGroup" xmlns:wpi="http://schemas.microsoft.com/office/word/2010/wordprocessingInk" xmlns:wne="http://schemas.microsoft.com/office/word/2006/wordml" xmlns:wps="http://schemas.microsoft.com/office/word/2010/wordprocessingShape" mc:Ignorable="w14 w15 w16se w16cid w16 w16cex wp14">
+  <w:endnote w:type="separator" w:id="-1">
+    <w:p>
+      <w:pPr>
+        <w:spacing w:after="0" w:line="240" w:lineRule="auto"/>
+      </w:pPr>
+      <w:r>
+        <w:separator/>
+      </w:r>
+    </w:p>
+  </w:endnote>
+  <w:endnote w:type="continuationSeparator" w:id="0">
+    <w:p>
+      <w:pPr>
+        <w:spacing w:after="0" w:line="240" w:lineRule="auto"/>
+      </w:pPr>
+      <w:r>
+        <w:continuationSeparator/>
+      </w:r>
+    </w:p>
+  </w:endnote>
+</w:endnotes>
+</file>
+
+<file path=word/footer1.xml><?xml version="1.0" encoding="utf-8"?>
+<w:ftr xmlns:wpc="http://schemas.microsoft.com/office/word/2010/wordprocessingCanvas" xmlns:cx="http://schemas.microsoft.com/office/drawing/2014/chartex" xmlns:cx1="http://schemas.microsoft.com/office/drawing/2015/9/8/chartex" xmlns:cx2="http://schemas.microsoft.com/office/drawing/2015/10/21/chartex" xmlns:cx3="http://schemas.microsoft.com/office/drawing/2016/5/9/chartex" xmlns:cx4="http://schemas.microsoft.com/office/drawing/2016/5/10/chartex" xmlns:cx5="http://schemas.microsoft.com/office/drawing/2016/5/11/chartex" xmlns:cx6="http://schemas.microsoft.com/office/drawing/2016/5/12/chartex" xmlns:cx7="http://schemas.microsoft.com/office/drawing/2016/5/13/chartex" xmlns:cx8="http://schemas.microsoft.com/office/drawing/2016/5/14/chartex" xmlns:mc="http://schemas.openxmlformats.org/markup-compatibility/2006" xmlns:aink="http://schemas.microsoft.com/office/drawing/2016/ink" xmlns:am3d="http://schemas.microsoft.com/office/drawing/2017/model3d" xmlns:o="urn:schemas-microsoft-com:office:office" xmlns:r="http://schemas.openxmlformats.org/officeDocument/2006/relationships" xmlns:m="http://schemas.openxmlformats.org/officeDocument/2006/math" xmlns:v="urn:schemas-microsoft-com:vml" xmlns:wp14="http://schemas.microsoft.com/office/word/2010/wordprocessingDrawing" xmlns:wp="http://schemas.openxmlformats.org/drawingml/2006/wordprocessingDrawing" xmlns:w10="urn:schemas-microsoft-com:office:word" xmlns:w="http://schemas.openxmlformats.org/wordprocessingml/2006/main" xmlns:w14="http://schemas.microsoft.com/office/word/2010/wordml" xmlns:w15="http://schemas.microsoft.com/office/word/2012/wordml" xmlns:w16cex="http://schemas.microsoft.com/office/word/2018/wordml/cex" xmlns:w16cid="http://schemas.microsoft.com/office/word/2016/wordml/cid" xmlns:w16="http://schemas.microsoft.com/office/word/2018/wordml" xmlns:w16se="http://schemas.microsoft.com/office/word/2015/wordml/symex" xmlns:wpg="http://schemas.microsoft.com/office/word/2010/wordprocessingGroup" xmlns:wpi="http://schemas.microsoft.com/office/word/2010/wordprocessingInk" xmlns:wne="http://schemas.microsoft.com/office/word/2006/wordml" xmlns:wps="http://schemas.microsoft.com/office/word/2010/wordprocessingShape" mc:Ignorable="w14 w15 w16se w16cid w16 w16cex wp14">
+  <w:p>
+    <w:pPr>
+      <w:pStyle w:val="Footer"/>
+    </w:pPr>
+  </w:p>
+</w:ftr>
+</file>
+
+<file path=word/footer2.xml><?xml version="1.0" encoding="utf-8"?>
+<w:ftr xmlns:wpc="http://schemas.microsoft.com/office/word/2010/wordprocessingCanvas" xmlns:cx="http://schemas.microsoft.com/office/drawing/2014/chartex" xmlns:cx1="http://schemas.microsoft.com/office/drawing/2015/9/8/chartex" xmlns:cx2="http://schemas.microsoft.com/office/drawing/2015/10/21/chartex" xmlns:cx3="http://schemas.microsoft.com/office/drawing/2016/5/9/chartex" xmlns:cx4="http://schemas.microsoft.com/office/drawing/2016/5/10/chartex" xmlns:cx5="http://schemas.microsoft.com/office/drawing/2016/5/11/chartex" xmlns:cx6="http://schemas.microsoft.com/office/drawing/2016/5/12/chartex" xmlns:cx7="http://schemas.microsoft.com/office/drawing/2016/5/13/chartex" xmlns:cx8="http://schemas.microsoft.com/office/drawing/2016/5/14/chartex" xmlns:mc="http://schemas.openxmlformats.org/markup-compatibility/2006" xmlns:aink="http://schemas.microsoft.com/office/drawing/2016/ink" xmlns:am3d="http://schemas.microsoft.com/office/drawing/2017/model3d" xmlns:o="urn:schemas-microsoft-com:office:office" xmlns:r="http://schemas.openxmlformats.org/officeDocument/2006/relationships" xmlns:m="http://schemas.openxmlformats.org/officeDocument/2006/math" xmlns:v="urn:schemas-microsoft-com:vml" xmlns:wp14="http://schemas.microsoft.com/office/word/2010/wordprocessingDrawing" xmlns:wp="http://schemas.openxmlformats.org/drawingml/2006/wordprocessingDrawing" xmlns:w10="urn:schemas-microsoft-com:office:word" xmlns:w="http://schemas.openxmlformats.org/wordprocessingml/2006/main" xmlns:w14="http://schemas.microsoft.com/office/word/2010/wordml" xmlns:w15="http://schemas.microsoft.com/office/word/2012/wordml" xmlns:w16cex="http://schemas.microsoft.com/office/word/2018/wordml/cex" xmlns:w16cid="http://schemas.microsoft.com/office/word/2016/wordml/cid" xmlns:w16="http://schemas.microsoft.com/office/word/2018/wordml" xmlns:w16se="http://schemas.microsoft.com/office/word/2015/wordml/symex" xmlns:wpg="http://schemas.microsoft.com/office/word/2010/wordprocessingGroup" xmlns:wpi="http://schemas.microsoft.com/office/word/2010/wordprocessingInk" xmlns:wne="http://schemas.microsoft.com/office/word/2006/wordml" xmlns:wps="http://schemas.microsoft.com/office/word/2010/wordprocessingShape" mc:Ignorable="w14 w15 w16se w16cid w16 w16cex wp14">
+  <w:p>
+    <w:pPr>
+      <w:pStyle w:val="Footer"/>
+    </w:pPr>
+  </w:p>
+</w:ftr>
+</file>
+
+<file path=word/footer3.xml><?xml version="1.0" encoding="utf-8"?>
+<w:ftr xmlns:wpc="http://schemas.microsoft.com/office/word/2010/wordprocessingCanvas" xmlns:cx="http://schemas.microsoft.com/office/drawing/2014/chartex" xmlns:cx1="http://schemas.microsoft.com/office/drawing/2015/9/8/chartex" xmlns:cx2="http://schemas.microsoft.com/office/drawing/2015/10/21/chartex" xmlns:cx3="http://schemas.microsoft.com/office/drawing/2016/5/9/chartex" xmlns:cx4="http://schemas.microsoft.com/office/drawing/2016/5/10/chartex" xmlns:cx5="http://schemas.microsoft.com/office/drawing/2016/5/11/chartex" xmlns:cx6="http://schemas.microsoft.com/office/drawing/2016/5/12/chartex" xmlns:cx7="http://schemas.microsoft.com/office/drawing/2016/5/13/chartex" xmlns:cx8="http://schemas.microsoft.com/office/drawing/2016/5/14/chartex" xmlns:mc="http://schemas.openxmlformats.org/markup-compatibility/2006" xmlns:aink="http://schemas.microsoft.com/office/drawing/2016/ink" xmlns:am3d="http://schemas.microsoft.com/office/drawing/2017/model3d" xmlns:o="urn:schemas-microsoft-com:office:office" xmlns:r="http://schemas.openxmlformats.org/officeDocument/2006/relationships" xmlns:m="http://schemas.openxmlformats.org/officeDocument/2006/math" xmlns:v="urn:schemas-microsoft-com:vml" xmlns:wp14="http://schemas.microsoft.com/office/word/2010/wordprocessingDrawing" xmlns:wp="http://schemas.openxmlformats.org/drawingml/2006/wordprocessingDrawing" xmlns:w10="urn:schemas-microsoft-com:office:word" xmlns:w="http://schemas.openxmlformats.org/wordprocessingml/2006/main" xmlns:w14="http://schemas.microsoft.com/office/word/2010/wordml" xmlns:w15="http://schemas.microsoft.com/office/word/2012/wordml" xmlns:w16cex="http://schemas.microsoft.com/office/word/2018/wordml/cex" xmlns:w16cid="http://schemas.microsoft.com/office/word/2016/wordml/cid" xmlns:w16="http://schemas.microsoft.com/office/word/2018/wordml" xmlns:w16se="http://schemas.microsoft.com/office/word/2015/wordml/symex" xmlns:wpg="http://schemas.microsoft.com/office/word/2010/wordprocessingGroup" xmlns:wpi="http://schemas.microsoft.com/office/word/2010/wordprocessingInk" xmlns:wne="http://schemas.microsoft.com/office/word/2006/wordml" xmlns:wps="http://schemas.microsoft.com/office/word/2010/wordprocessingShape" mc:Ignorable="w14 w15 w16se w16cid w16 w16cex wp14">
+  <w:p>
+    <w:pPr>
+      <w:pStyle w:val="Footer"/>
+    </w:pPr>
+  </w:p>
+</w:ftr>
+</file>
+
+<file path=word/footnotes.xml><?xml version="1.0" encoding="utf-8"?>
+<w:footnotes xmlns:wpc="http://schemas.microsoft.com/office/word/2010/wordprocessingCanvas" xmlns:cx="http://schemas.microsoft.com/office/drawing/2014/chartex" xmlns:cx1="http://schemas.microsoft.com/office/drawing/2015/9/8/chartex" xmlns:cx2="http://schemas.microsoft.com/office/drawing/2015/10/21/chartex" xmlns:cx3="http://schemas.microsoft.com/office/drawing/2016/5/9/chartex" xmlns:cx4="http://schemas.microsoft.com/office/drawing/2016/5/10/chartex" xmlns:cx5="http://schemas.microsoft.com/office/drawing/2016/5/11/chartex" xmlns:cx6="http://schemas.microsoft.com/office/drawing/2016/5/12/chartex" xmlns:cx7="http://schemas.microsoft.com/office/drawing/2016/5/13/chartex" xmlns:cx8="http://schemas.microsoft.com/office/drawing/2016/5/14/chartex" xmlns:mc="http://schemas.openxmlformats.org/markup-compatibility/2006" xmlns:aink="http://schemas.microsoft.com/office/drawing/2016/ink" xmlns:am3d="http://schemas.microsoft.com/office/drawing/2017/model3d" xmlns:o="urn:schemas-microsoft-com:office:office" xmlns:r="http://schemas.openxmlformats.org/officeDocument/2006/relationships" xmlns:m="http://schemas.openxmlformats.org/officeDocument/2006/math" xmlns:v="urn:schemas-microsoft-com:vml" xmlns:wp14="http://schemas.microsoft.com/office/word/2010/wordprocessingDrawing" xmlns:wp="http://schemas.openxmlformats.org/drawingml/2006/wordprocessingDrawing" xmlns:w10="urn:schemas-microsoft-com:office:word" xmlns:w="http://schemas.openxmlformats.org/wordprocessingml/2006/main" xmlns:w14="http://schemas.microsoft.com/office/word/2010/wordml" xmlns:w15="http://schemas.microsoft.com/office/word/2012/wordml" xmlns:w16cex="http://schemas.microsoft.com/office/word/2018/wordml/cex" xmlns:w16cid="http://schemas.microsoft.com/office/word/2016/wordml/cid" xmlns:w16="http://schemas.microsoft.com/office/word/2018/wordml" xmlns:w16se="http://schemas.microsoft.com/office/word/2015/wordml/symex" xmlns:wpg="http://schemas.microsoft.com/office/word/2010/wordprocessingGroup" xmlns:wpi="http://schemas.microsoft.com/office/word/2010/wordprocessingInk" xmlns:wne="http://schemas.microsoft.com/office/word/2006/wordml" xmlns:wps="http://schemas.microsoft.com/office/word/2010/wordprocessingShape" mc:Ignorable="w14 w15 w16se w16cid w16 w16cex wp14">
+  <w:footnote w:type="separator" w:id="-1">
+    <w:p>
+      <w:pPr>
+        <w:spacing w:after="0" w:line="240" w:lineRule="auto"/>
+      </w:pPr>
+      <w:r>
+        <w:separator/>
+      </w:r>
+    </w:p>
+  </w:footnote>
+  <w:footnote w:type="continuationSeparator" w:id="0">
+    <w:p>
+      <w:pPr>
+        <w:spacing w:after="0" w:line="240" w:lineRule="auto"/>
+      </w:pPr>
+      <w:r>
+        <w:continuationSeparator/>
+      </w:r>
+    </w:p>
+  </w:footnote>
+</w:footnotes>
+</file>
+
+<file path=word/header1.xml><?xml version="1.0" encoding="utf-8"?>
+<w:hdr xmlns:wpc="http://schemas.microsoft.com/office/word/2010/wordprocessingCanvas" xmlns:cx="http://schemas.microsoft.com/office/drawing/2014/chartex" xmlns:cx1="http://schemas.microsoft.com/office/drawing/2015/9/8/chartex" xmlns:cx2="http://schemas.microsoft.com/office/drawing/2015/10/21/chartex" xmlns:cx3="http://schemas.microsoft.com/office/drawing/2016/5/9/chartex" xmlns:cx4="http://schemas.microsoft.com/office/drawing/2016/5/10/chartex" xmlns:cx5="http://schemas.microsoft.com/office/drawing/2016/5/11/chartex" xmlns:cx6="http://schemas.microsoft.com/office/drawing/2016/5/12/chartex" xmlns:cx7="http://schemas.microsoft.com/office/drawing/2016/5/13/chartex" xmlns:cx8="http://schemas.microsoft.com/office/drawing/2016/5/14/chartex" xmlns:mc="http://schemas.openxmlformats.org/markup-compatibility/2006" xmlns:aink="http://schemas.microsoft.com/office/drawing/2016/ink" xmlns:am3d="http://schemas.microsoft.com/office/drawing/2017/model3d" xmlns:o="urn:schemas-microsoft-com:office:office" xmlns:r="http://schemas.openxmlformats.org/officeDocument/2006/relationships" xmlns:m="http://schemas.openxmlformats.org/officeDocument/2006/math" xmlns:v="urn:schemas-microsoft-com:vml" xmlns:wp14="http://schemas.microsoft.com/office/word/2010/wordprocessingDrawing" xmlns:wp="http://schemas.openxmlformats.org/drawingml/2006/wordprocessingDrawing" xmlns:w10="urn:schemas-microsoft-com:office:word" xmlns:w="http://schemas.openxmlformats.org/wordprocessingml/2006/main" xmlns:w14="http://schemas.microsoft.com/office/word/2010/wordml" xmlns:w15="http://schemas.microsoft.com/office/word/2012/wordml" xmlns:w16cex="http://schemas.microsoft.com/office/word/2018/wordml/cex" xmlns:w16cid="http://schemas.microsoft.com/office/word/2016/wordml/cid" xmlns:w16="http://schemas.microsoft.com/office/word/2018/wordml" xmlns:w16se="http://schemas.microsoft.com/office/word/2015/wordml/symex" xmlns:wpg="http://schemas.microsoft.com/office/word/2010/wordprocessingGroup" xmlns:wpi="http://schemas.microsoft.com/office/word/2010/wordprocessingInk" xmlns:wne="http://schemas.microsoft.com/office/word/2006/wordml" xmlns:wps="http://schemas.microsoft.com/office/word/2010/wordprocessingShape" mc:Ignorable="w14 w15 w16se w16cid w16 w16cex wp14">
+  <w:p>
+    <w:pPr>
+      <w:pStyle w:val="Header"/>
+    </w:pPr>
+  </w:p>
+</w:hdr>
+</file>
+
+<file path=word/header2.xml><?xml version="1.0" encoding="utf-8"?>
+<w:hdr xmlns:wpc="http://schemas.microsoft.com/office/word/2010/wordprocessingCanvas" xmlns:cx="http://schemas.microsoft.com/office/drawing/2014/chartex" xmlns:cx1="http://schemas.microsoft.com/office/drawing/2015/9/8/chartex" xmlns:cx2="http://schemas.microsoft.com/office/drawing/2015/10/21/chartex" xmlns:cx3="http://schemas.microsoft.com/office/drawing/2016/5/9/chartex" xmlns:cx4="http://schemas.microsoft.com/office/drawing/2016/5/10/chartex" xmlns:cx5="http://schemas.microsoft.com/office/drawing/2016/5/11/chartex" xmlns:cx6="http://schemas.microsoft.com/office/drawing/2016/5/12/chartex" xmlns:cx7="http://schemas.microsoft.com/office/drawing/2016/5/13/chartex" xmlns:cx8="http://schemas.microsoft.com/office/drawing/2016/5/14/chartex" xmlns:mc="http://schemas.openxmlformats.org/markup-compatibility/2006" xmlns:aink="http://schemas.microsoft.com/office/drawing/2016/ink" xmlns:am3d="http://schemas.microsoft.com/office/drawing/2017/model3d" xmlns:o="urn:schemas-microsoft-com:office:office" xmlns:r="http://schemas.openxmlformats.org/officeDocument/2006/relationships" xmlns:m="http://schemas.openxmlformats.org/officeDocument/2006/math" xmlns:v="urn:schemas-microsoft-com:vml" xmlns:wp14="http://schemas.microsoft.com/office/word/2010/wordprocessingDrawing" xmlns:wp="http://schemas.openxmlformats.org/drawingml/2006/wordprocessingDrawing" xmlns:w10="urn:schemas-microsoft-com:office:word" xmlns:w="http://schemas.openxmlformats.org/wordprocessingml/2006/main" xmlns:w14="http://schemas.microsoft.com/office/word/2010/wordml" xmlns:w15="http://schemas.microsoft.com/office/word/2012/wordml" xmlns:w16cex="http://schemas.microsoft.com/office/word/2018/wordml/cex" xmlns:w16cid="http://schemas.microsoft.com/office/word/2016/wordml/cid" xmlns:w16="http://schemas.microsoft.com/office/word/2018/wordml" xmlns:w16se="http://schemas.microsoft.com/office/word/2015/wordml/symex" xmlns:wpg="http://schemas.microsoft.com/office/word/2010/wordprocessingGroup" xmlns:wpi="http://schemas.microsoft.com/office/word/2010/wordprocessingInk" xmlns:wne="http://schemas.microsoft.com/office/word/2006/wordml" xmlns:wps="http://schemas.microsoft.com/office/word/2010/wordprocessingShape" mc:Ignorable="w14 w15 w16se w16cid w16 w16cex wp14">
+  <w:p>
+    <w:pPr>
+      <w:pStyle w:val="Header"/>
+      <w:rPr>
+        <w:lang w:val="es-ES"/>
+      </w:rPr>
+    </w:pPr>
+    <w:r>
+      <w:rPr>
+        <w:lang w:val="es-ES"/>
+      </w:rPr>
+      <w:t>PWEB1</w:t>
+    </w:r>
+    <w:r>
+      <w:rPr>
+        <w:lang w:val="es-ES"/>
+      </w:rPr>
+      <w:tab/>
+    </w:r>
+    <w:r>
+      <w:rPr>
+        <w:lang w:val="es-ES"/>
+      </w:rPr>
+      <w:tab/>
+      <w:t>Alejandro Martí Roca</w:t>
+    </w:r>
+  </w:p>
+</w:hdr>
+</file>
+
+<file path=word/header3.xml><?xml version="1.0" encoding="utf-8"?>
+<w:hdr xmlns:wpc="http://schemas.microsoft.com/office/word/2010/wordprocessingCanvas" xmlns:cx="http://schemas.microsoft.com/office/drawing/2014/chartex" xmlns:cx1="http://schemas.microsoft.com/office/drawing/2015/9/8/chartex" xmlns:cx2="http://schemas.microsoft.com/office/drawing/2015/10/21/chartex" xmlns:cx3="http://schemas.microsoft.com/office/drawing/2016/5/9/chartex" xmlns:cx4="http://schemas.microsoft.com/office/drawing/2016/5/10/chartex" xmlns:cx5="http://schemas.microsoft.com/office/drawing/2016/5/11/chartex" xmlns:cx6="http://schemas.microsoft.com/office/drawing/2016/5/12/chartex" xmlns:cx7="http://schemas.microsoft.com/office/drawing/2016/5/13/chartex" xmlns:cx8="http://schemas.microsoft.com/office/drawing/2016/5/14/chartex" xmlns:mc="http://schemas.openxmlformats.org/markup-compatibility/2006" xmlns:aink="http://schemas.microsoft.com/office/drawing/2016/ink" xmlns:am3d="http://schemas.microsoft.com/office/drawing/2017/model3d" xmlns:o="urn:schemas-microsoft-com:office:office" xmlns:r="http://schemas.openxmlformats.org/officeDocument/2006/relationships" xmlns:m="http://schemas.openxmlformats.org/officeDocument/2006/math" xmlns:v="urn:schemas-microsoft-com:vml" xmlns:wp14="http://schemas.microsoft.com/office/word/2010/wordprocessingDrawing" xmlns:wp="http://schemas.openxmlformats.org/drawingml/2006/wordprocessingDrawing" xmlns:w10="urn:schemas-microsoft-com:office:word" xmlns:w="http://schemas.openxmlformats.org/wordprocessingml/2006/main" xmlns:w14="http://schemas.microsoft.com/office/word/2010/wordml" xmlns:w15="http://schemas.microsoft.com/office/word/2012/wordml" xmlns:w16cex="http://schemas.microsoft.com/office/word/2018/wordml/cex" xmlns:w16cid="http://schemas.microsoft.com/office/word/2016/wordml/cid" xmlns:w16="http://schemas.microsoft.com/office/word/2018/wordml" xmlns:w16se="http://schemas.microsoft.com/office/word/2015/wordml/symex" xmlns:wpg="http://schemas.microsoft.com/office/word/2010/wordprocessingGroup" xmlns:wpi="http://schemas.microsoft.com/office/word/2010/wordprocessingInk" xmlns:wne="http://schemas.microsoft.com/office/word/2006/wordml" xmlns:wps="http://schemas.microsoft.com/office/word/2010/wordprocessingShape" mc:Ignorable="w14 w15 w16se w16cid w16 w16cex wp14">
+  <w:p>
+    <w:pPr>
+      <w:pStyle w:val="Header"/>
+    </w:pPr>
+  </w:p>
+</w:hdr>
 </file>
 
 <file path=word/numbering.xml><?xml version="1.0" encoding="utf-8"?>
@@ -1200,6 +2822,50 @@
       <w:contextualSpacing/>
     </w:pPr>
   </w:style>
+  <w:style w:type="paragraph" w:styleId="Header">
+    <w:name w:val="header"/>
+    <w:basedOn w:val="Normal"/>
+    <w:link w:val="HeaderChar"/>
+    <w:uiPriority w:val="99"/>
+    <w:unhideWhenUsed/>
+    <w:rsid w:val="00977100"/>
+    <w:pPr>
+      <w:tabs>
+        <w:tab w:val="center" w:pos="4513"/>
+        <w:tab w:val="right" w:pos="9026"/>
+      </w:tabs>
+      <w:spacing w:after="0" w:line="240" w:lineRule="auto"/>
+    </w:pPr>
+  </w:style>
+  <w:style w:type="character" w:customStyle="1" w:styleId="HeaderChar">
+    <w:name w:val="Header Char"/>
+    <w:basedOn w:val="DefaultParagraphFont"/>
+    <w:link w:val="Header"/>
+    <w:uiPriority w:val="99"/>
+    <w:rsid w:val="00977100"/>
+  </w:style>
+  <w:style w:type="paragraph" w:styleId="Footer">
+    <w:name w:val="footer"/>
+    <w:basedOn w:val="Normal"/>
+    <w:link w:val="FooterChar"/>
+    <w:uiPriority w:val="99"/>
+    <w:unhideWhenUsed/>
+    <w:rsid w:val="00977100"/>
+    <w:pPr>
+      <w:tabs>
+        <w:tab w:val="center" w:pos="4513"/>
+        <w:tab w:val="right" w:pos="9026"/>
+      </w:tabs>
+      <w:spacing w:after="0" w:line="240" w:lineRule="auto"/>
+    </w:pPr>
+  </w:style>
+  <w:style w:type="character" w:customStyle="1" w:styleId="FooterChar">
+    <w:name w:val="Footer Char"/>
+    <w:basedOn w:val="DefaultParagraphFont"/>
+    <w:link w:val="Footer"/>
+    <w:uiPriority w:val="99"/>
+    <w:rsid w:val="00977100"/>
+  </w:style>
 </w:styles>
 </file>
 

</xml_diff>